<commit_message>
Añadiendo imagenes y word
</commit_message>
<xml_diff>
--- a/DANIEL_FELIPE_PERDOMO_HERNÁNDEZ_GA7-220501096-AA3-EV02.docx
+++ b/DANIEL_FELIPE_PERDOMO_HERNÁNDEZ_GA7-220501096-AA3-EV02.docx
@@ -120,8 +120,6 @@
         </w:rPr>
         <w:t>.</w:t>
       </w:r>
-      <w:bookmarkStart w:id="0" w:name="_GoBack"/>
-      <w:bookmarkEnd w:id="0"/>
     </w:p>
     <w:p>
       <w:pPr>
@@ -1720,7 +1718,7 @@
       <w:pPr>
         <w:pStyle w:val="Ttulo1"/>
       </w:pPr>
-      <w:bookmarkStart w:id="1" w:name="_Toc215218018"/>
+      <w:bookmarkStart w:id="0" w:name="_Toc215218018"/>
       <w:r>
         <w:lastRenderedPageBreak/>
         <w:t>INTRODUC</w:t>
@@ -1728,7 +1726,7 @@
       <w:r>
         <w:t>CIÓN</w:t>
       </w:r>
-      <w:bookmarkEnd w:id="1"/>
+      <w:bookmarkEnd w:id="0"/>
     </w:p>
     <w:p>
       <w:pPr>
@@ -1767,7 +1765,7 @@
           <w:lang w:val="en-US"/>
         </w:rPr>
       </w:pPr>
-      <w:bookmarkStart w:id="2" w:name="_Toc215218019"/>
+      <w:bookmarkStart w:id="1" w:name="_Toc215218019"/>
       <w:r>
         <w:rPr>
           <w:lang w:val="en-US"/>
@@ -1775,7 +1773,7 @@
         <w:lastRenderedPageBreak/>
         <w:t>OBJETIVO</w:t>
       </w:r>
-      <w:bookmarkEnd w:id="2"/>
+      <w:bookmarkEnd w:id="1"/>
     </w:p>
     <w:p>
       <w:pPr>
@@ -1811,12 +1809,12 @@
       <w:pPr>
         <w:pStyle w:val="Ttulo1"/>
       </w:pPr>
-      <w:bookmarkStart w:id="3" w:name="_Toc215218020"/>
+      <w:bookmarkStart w:id="2" w:name="_Toc215218020"/>
       <w:r>
         <w:lastRenderedPageBreak/>
         <w:t>DESARROLLO</w:t>
       </w:r>
-      <w:bookmarkEnd w:id="3"/>
+      <w:bookmarkEnd w:id="2"/>
     </w:p>
     <w:p>
       <w:pPr>
@@ -3387,14 +3385,12 @@
         <w:rPr>
           <w:b/>
           <w:bCs/>
-          <w:lang w:val="en-US"/>
         </w:rPr>
       </w:pPr>
       <w:r>
         <w:rPr>
           <w:b/>
           <w:bCs/>
-          <w:lang w:val="en-US"/>
         </w:rPr>
         <w:t>2.1 Validaciones del formulario de Producto</w:t>
       </w:r>
@@ -3410,14 +3406,12 @@
         <w:rPr>
           <w:b/>
           <w:bCs/>
-          <w:lang w:val="en-US"/>
         </w:rPr>
       </w:pPr>
       <w:r>
         <w:rPr>
           <w:b/>
           <w:bCs/>
-          <w:lang w:val="en-US"/>
         </w:rPr>
         <w:t>Campo: Nombre del Producto</w:t>
       </w:r>
@@ -5296,6 +5290,9 @@
         <w:autoSpaceDN/>
         <w:spacing w:before="100" w:beforeAutospacing="1" w:after="100" w:afterAutospacing="1" w:line="240" w:lineRule="auto"/>
         <w:ind w:firstLine="0"/>
+        <w:rPr>
+          <w:rStyle w:val="Hipervnculo"/>
+        </w:rPr>
       </w:pPr>
       <w:r>
         <w:rPr>
@@ -5323,6 +5320,351 @@
         <w:autoSpaceDN/>
         <w:spacing w:before="100" w:beforeAutospacing="1" w:after="100" w:afterAutospacing="1" w:line="240" w:lineRule="auto"/>
         <w:ind w:firstLine="0"/>
+        <w:rPr>
+          <w:rStyle w:val="Hipervnculo"/>
+        </w:rPr>
+      </w:pPr>
+    </w:p>
+    <w:p>
+      <w:pPr>
+        <w:widowControl/>
+        <w:autoSpaceDE/>
+        <w:autoSpaceDN/>
+        <w:spacing w:before="100" w:beforeAutospacing="1" w:after="100" w:afterAutospacing="1" w:line="240" w:lineRule="auto"/>
+        <w:ind w:firstLine="0"/>
+        <w:rPr>
+          <w:rStyle w:val="Hipervnculo"/>
+        </w:rPr>
+      </w:pPr>
+    </w:p>
+    <w:p>
+      <w:pPr>
+        <w:widowControl/>
+        <w:autoSpaceDE/>
+        <w:autoSpaceDN/>
+        <w:spacing w:before="100" w:beforeAutospacing="1" w:after="100" w:afterAutospacing="1" w:line="240" w:lineRule="auto"/>
+        <w:ind w:firstLine="0"/>
+        <w:rPr>
+          <w:rStyle w:val="Hipervnculo"/>
+        </w:rPr>
+      </w:pPr>
+    </w:p>
+    <w:p>
+      <w:pPr>
+        <w:widowControl/>
+        <w:autoSpaceDE/>
+        <w:autoSpaceDN/>
+        <w:spacing w:before="100" w:beforeAutospacing="1" w:after="100" w:afterAutospacing="1" w:line="240" w:lineRule="auto"/>
+        <w:ind w:firstLine="0"/>
+        <w:rPr>
+          <w:rStyle w:val="Hipervnculo"/>
+        </w:rPr>
+      </w:pPr>
+    </w:p>
+    <w:p>
+      <w:pPr>
+        <w:widowControl/>
+        <w:autoSpaceDE/>
+        <w:autoSpaceDN/>
+        <w:spacing w:before="100" w:beforeAutospacing="1" w:after="100" w:afterAutospacing="1" w:line="240" w:lineRule="auto"/>
+        <w:ind w:firstLine="0"/>
+        <w:rPr>
+          <w:rStyle w:val="Hipervnculo"/>
+        </w:rPr>
+      </w:pPr>
+    </w:p>
+    <w:p>
+      <w:pPr>
+        <w:widowControl/>
+        <w:autoSpaceDE/>
+        <w:autoSpaceDN/>
+        <w:spacing w:before="100" w:beforeAutospacing="1" w:after="100" w:afterAutospacing="1" w:line="240" w:lineRule="auto"/>
+        <w:ind w:firstLine="0"/>
+        <w:rPr>
+          <w:rStyle w:val="Hipervnculo"/>
+        </w:rPr>
+      </w:pPr>
+    </w:p>
+    <w:p>
+      <w:pPr>
+        <w:widowControl/>
+        <w:autoSpaceDE/>
+        <w:autoSpaceDN/>
+        <w:spacing w:before="100" w:beforeAutospacing="1" w:after="100" w:afterAutospacing="1" w:line="240" w:lineRule="auto"/>
+        <w:ind w:firstLine="0"/>
+        <w:rPr>
+          <w:rStyle w:val="Hipervnculo"/>
+        </w:rPr>
+      </w:pPr>
+    </w:p>
+    <w:p>
+      <w:pPr>
+        <w:widowControl/>
+        <w:autoSpaceDE/>
+        <w:autoSpaceDN/>
+        <w:spacing w:before="100" w:beforeAutospacing="1" w:after="100" w:afterAutospacing="1" w:line="240" w:lineRule="auto"/>
+        <w:ind w:firstLine="0"/>
+        <w:rPr>
+          <w:rStyle w:val="Hipervnculo"/>
+        </w:rPr>
+      </w:pPr>
+    </w:p>
+    <w:p>
+      <w:pPr>
+        <w:widowControl/>
+        <w:autoSpaceDE/>
+        <w:autoSpaceDN/>
+        <w:spacing w:before="100" w:beforeAutospacing="1" w:after="100" w:afterAutospacing="1" w:line="240" w:lineRule="auto"/>
+        <w:ind w:firstLine="0"/>
+        <w:rPr>
+          <w:rStyle w:val="Hipervnculo"/>
+        </w:rPr>
+      </w:pPr>
+    </w:p>
+    <w:p>
+      <w:pPr>
+        <w:widowControl/>
+        <w:autoSpaceDE/>
+        <w:autoSpaceDN/>
+        <w:spacing w:before="100" w:beforeAutospacing="1" w:after="100" w:afterAutospacing="1" w:line="240" w:lineRule="auto"/>
+        <w:ind w:firstLine="0"/>
+        <w:rPr>
+          <w:rStyle w:val="Hipervnculo"/>
+        </w:rPr>
+      </w:pPr>
+    </w:p>
+    <w:p>
+      <w:pPr>
+        <w:widowControl/>
+        <w:autoSpaceDE/>
+        <w:autoSpaceDN/>
+        <w:spacing w:before="100" w:beforeAutospacing="1" w:after="100" w:afterAutospacing="1" w:line="240" w:lineRule="auto"/>
+        <w:ind w:firstLine="0"/>
+        <w:rPr>
+          <w:rStyle w:val="Hipervnculo"/>
+        </w:rPr>
+      </w:pPr>
+    </w:p>
+    <w:p>
+      <w:pPr>
+        <w:widowControl/>
+        <w:autoSpaceDE/>
+        <w:autoSpaceDN/>
+        <w:spacing w:before="100" w:beforeAutospacing="1" w:after="100" w:afterAutospacing="1" w:line="240" w:lineRule="auto"/>
+        <w:ind w:firstLine="0"/>
+        <w:rPr>
+          <w:rStyle w:val="Hipervnculo"/>
+        </w:rPr>
+      </w:pPr>
+    </w:p>
+    <w:p>
+      <w:pPr>
+        <w:widowControl/>
+        <w:autoSpaceDE/>
+        <w:autoSpaceDN/>
+        <w:spacing w:before="100" w:beforeAutospacing="1" w:after="100" w:afterAutospacing="1" w:line="240" w:lineRule="auto"/>
+        <w:ind w:firstLine="0"/>
+        <w:rPr>
+          <w:rStyle w:val="Hipervnculo"/>
+        </w:rPr>
+      </w:pPr>
+    </w:p>
+    <w:p>
+      <w:pPr>
+        <w:widowControl/>
+        <w:autoSpaceDE/>
+        <w:autoSpaceDN/>
+        <w:spacing w:before="100" w:beforeAutospacing="1" w:after="100" w:afterAutospacing="1" w:line="240" w:lineRule="auto"/>
+        <w:ind w:firstLine="0"/>
+        <w:rPr>
+          <w:rStyle w:val="Hipervnculo"/>
+        </w:rPr>
+      </w:pPr>
+    </w:p>
+    <w:p>
+      <w:pPr>
+        <w:widowControl/>
+        <w:autoSpaceDE/>
+        <w:autoSpaceDN/>
+        <w:spacing w:before="100" w:beforeAutospacing="1" w:after="100" w:afterAutospacing="1" w:line="240" w:lineRule="auto"/>
+        <w:ind w:firstLine="0"/>
+        <w:rPr>
+          <w:rStyle w:val="Hipervnculo"/>
+        </w:rPr>
+      </w:pPr>
+    </w:p>
+    <w:p>
+      <w:pPr>
+        <w:widowControl/>
+        <w:autoSpaceDE/>
+        <w:autoSpaceDN/>
+        <w:spacing w:before="100" w:beforeAutospacing="1" w:after="100" w:afterAutospacing="1" w:line="240" w:lineRule="auto"/>
+        <w:ind w:firstLine="0"/>
+        <w:rPr>
+          <w:rStyle w:val="Hipervnculo"/>
+        </w:rPr>
+      </w:pPr>
+    </w:p>
+    <w:p>
+      <w:pPr>
+        <w:widowControl/>
+        <w:autoSpaceDE/>
+        <w:autoSpaceDN/>
+        <w:spacing w:before="100" w:beforeAutospacing="1" w:after="100" w:afterAutospacing="1" w:line="240" w:lineRule="auto"/>
+        <w:ind w:firstLine="0"/>
+        <w:rPr>
+          <w:rStyle w:val="Hipervnculo"/>
+        </w:rPr>
+      </w:pPr>
+    </w:p>
+    <w:p>
+      <w:pPr>
+        <w:widowControl/>
+        <w:autoSpaceDE/>
+        <w:autoSpaceDN/>
+        <w:spacing w:before="100" w:beforeAutospacing="1" w:after="100" w:afterAutospacing="1" w:line="240" w:lineRule="auto"/>
+        <w:ind w:firstLine="0"/>
+        <w:rPr>
+          <w:rStyle w:val="Hipervnculo"/>
+        </w:rPr>
+      </w:pPr>
+    </w:p>
+    <w:p>
+      <w:pPr>
+        <w:widowControl/>
+        <w:autoSpaceDE/>
+        <w:autoSpaceDN/>
+        <w:spacing w:before="100" w:beforeAutospacing="1" w:after="100" w:afterAutospacing="1" w:line="240" w:lineRule="auto"/>
+        <w:ind w:firstLine="0"/>
+        <w:rPr>
+          <w:rStyle w:val="Hipervnculo"/>
+        </w:rPr>
+      </w:pPr>
+    </w:p>
+    <w:p>
+      <w:pPr>
+        <w:widowControl/>
+        <w:autoSpaceDE/>
+        <w:autoSpaceDN/>
+        <w:spacing w:before="100" w:beforeAutospacing="1" w:after="100" w:afterAutospacing="1" w:line="240" w:lineRule="auto"/>
+        <w:ind w:firstLine="0"/>
+        <w:rPr>
+          <w:rStyle w:val="Hipervnculo"/>
+        </w:rPr>
+      </w:pPr>
+    </w:p>
+    <w:p>
+      <w:pPr>
+        <w:widowControl/>
+        <w:autoSpaceDE/>
+        <w:autoSpaceDN/>
+        <w:spacing w:before="100" w:beforeAutospacing="1" w:after="100" w:afterAutospacing="1" w:line="240" w:lineRule="auto"/>
+        <w:ind w:firstLine="0"/>
+        <w:outlineLvl w:val="1"/>
+        <w:rPr>
+          <w:b/>
+          <w:bCs/>
+          <w:sz w:val="36"/>
+          <w:szCs w:val="36"/>
+        </w:rPr>
+      </w:pPr>
+      <w:r>
+        <w:rPr>
+          <w:noProof/>
+          <w:lang w:val="en-US"/>
+        </w:rPr>
+        <w:lastRenderedPageBreak/>
+        <w:drawing>
+          <wp:anchor distT="0" distB="0" distL="114300" distR="114300" simplePos="0" relativeHeight="251664384" behindDoc="0" locked="0" layoutInCell="1" allowOverlap="1" wp14:anchorId="0A927706" wp14:editId="2FECE3F1">
+            <wp:simplePos x="0" y="0"/>
+            <wp:positionH relativeFrom="column">
+              <wp:posOffset>-728980</wp:posOffset>
+            </wp:positionH>
+            <wp:positionV relativeFrom="paragraph">
+              <wp:posOffset>436244</wp:posOffset>
+            </wp:positionV>
+            <wp:extent cx="7344433" cy="7724775"/>
+            <wp:effectExtent l="0" t="0" r="8890" b="0"/>
+            <wp:wrapNone/>
+            <wp:docPr id="6" name="Imagen 6"/>
+            <wp:cNvGraphicFramePr>
+              <a:graphicFrameLocks xmlns:a="http://schemas.openxmlformats.org/drawingml/2006/main" noChangeAspect="1"/>
+            </wp:cNvGraphicFramePr>
+            <a:graphic xmlns:a="http://schemas.openxmlformats.org/drawingml/2006/main">
+              <a:graphicData uri="http://schemas.openxmlformats.org/drawingml/2006/picture">
+                <pic:pic xmlns:pic="http://schemas.openxmlformats.org/drawingml/2006/picture">
+                  <pic:nvPicPr>
+                    <pic:cNvPr id="6" name="UML.png"/>
+                    <pic:cNvPicPr/>
+                  </pic:nvPicPr>
+                  <pic:blipFill>
+                    <a:blip r:embed="rId15">
+                      <a:extLst>
+                        <a:ext uri="{28A0092B-C50C-407E-A947-70E740481C1C}">
+                          <a14:useLocalDpi xmlns:a14="http://schemas.microsoft.com/office/drawing/2010/main" val="0"/>
+                        </a:ext>
+                      </a:extLst>
+                    </a:blip>
+                    <a:stretch>
+                      <a:fillRect/>
+                    </a:stretch>
+                  </pic:blipFill>
+                  <pic:spPr>
+                    <a:xfrm>
+                      <a:off x="0" y="0"/>
+                      <a:ext cx="7360400" cy="7741569"/>
+                    </a:xfrm>
+                    <a:prstGeom prst="rect">
+                      <a:avLst/>
+                    </a:prstGeom>
+                  </pic:spPr>
+                </pic:pic>
+              </a:graphicData>
+            </a:graphic>
+            <wp14:sizeRelH relativeFrom="margin">
+              <wp14:pctWidth>0</wp14:pctWidth>
+            </wp14:sizeRelH>
+            <wp14:sizeRelV relativeFrom="margin">
+              <wp14:pctHeight>0</wp14:pctHeight>
+            </wp14:sizeRelV>
+          </wp:anchor>
+        </w:drawing>
+      </w:r>
+      <w:r>
+        <w:rPr>
+          <w:b/>
+          <w:bCs/>
+          <w:sz w:val="36"/>
+          <w:szCs w:val="36"/>
+        </w:rPr>
+        <w:t>5. Diagrama UML</w:t>
+      </w:r>
+    </w:p>
+    <w:p>
+      <w:pPr>
+        <w:widowControl/>
+        <w:autoSpaceDE/>
+        <w:autoSpaceDN/>
+        <w:spacing w:before="100" w:beforeAutospacing="1" w:after="100" w:afterAutospacing="1" w:line="240" w:lineRule="auto"/>
+        <w:ind w:firstLine="0"/>
+      </w:pPr>
+    </w:p>
+    <w:p>
+      <w:pPr>
+        <w:widowControl/>
+        <w:autoSpaceDE/>
+        <w:autoSpaceDN/>
+        <w:spacing w:before="100" w:beforeAutospacing="1" w:after="100" w:afterAutospacing="1" w:line="240" w:lineRule="auto"/>
+        <w:ind w:firstLine="0"/>
+      </w:pPr>
+    </w:p>
+    <w:p>
+      <w:pPr>
+        <w:widowControl/>
+        <w:autoSpaceDE/>
+        <w:autoSpaceDN/>
+        <w:spacing w:before="100" w:beforeAutospacing="1" w:after="100" w:afterAutospacing="1" w:line="240" w:lineRule="auto"/>
+        <w:ind w:firstLine="0"/>
       </w:pPr>
     </w:p>
     <w:p>
@@ -5488,6 +5830,992 @@
       </w:pPr>
     </w:p>
     <w:p/>
+    <w:p>
+      <w:pPr>
+        <w:widowControl/>
+        <w:autoSpaceDE/>
+        <w:autoSpaceDN/>
+        <w:spacing w:before="100" w:beforeAutospacing="1" w:after="100" w:afterAutospacing="1" w:line="240" w:lineRule="auto"/>
+        <w:ind w:firstLine="0"/>
+        <w:outlineLvl w:val="2"/>
+        <w:rPr>
+          <w:b/>
+          <w:bCs/>
+          <w:sz w:val="27"/>
+          <w:szCs w:val="27"/>
+          <w:lang w:val="en-US"/>
+        </w:rPr>
+      </w:pPr>
+      <w:r>
+        <w:rPr>
+          <w:b/>
+          <w:bCs/>
+          <w:sz w:val="27"/>
+          <w:szCs w:val="27"/>
+          <w:lang w:val="en-US"/>
+        </w:rPr>
+        <w:lastRenderedPageBreak/>
+        <w:t>1. Paquetes y capas</w:t>
+      </w:r>
+    </w:p>
+    <w:p>
+      <w:pPr>
+        <w:widowControl/>
+        <w:autoSpaceDE/>
+        <w:autoSpaceDN/>
+        <w:spacing w:before="100" w:beforeAutospacing="1" w:after="100" w:afterAutospacing="1" w:line="240" w:lineRule="auto"/>
+        <w:ind w:firstLine="0"/>
+      </w:pPr>
+      <w:r>
+        <w:t xml:space="preserve">El diagrama refleja la </w:t>
+      </w:r>
+      <w:r>
+        <w:rPr>
+          <w:b/>
+          <w:bCs/>
+        </w:rPr>
+        <w:t>arquitectura por capas</w:t>
+      </w:r>
+      <w:r>
+        <w:t xml:space="preserve"> típica de un módulo de Spring Boot:</w:t>
+      </w:r>
+    </w:p>
+    <w:p>
+      <w:pPr>
+        <w:widowControl/>
+        <w:numPr>
+          <w:ilvl w:val="0"/>
+          <w:numId w:val="47"/>
+        </w:numPr>
+        <w:autoSpaceDE/>
+        <w:autoSpaceDN/>
+        <w:spacing w:before="100" w:beforeAutospacing="1" w:after="100" w:afterAutospacing="1" w:line="240" w:lineRule="auto"/>
+        <w:rPr>
+          <w:lang w:val="en-US"/>
+        </w:rPr>
+      </w:pPr>
+      <w:r>
+        <w:rPr>
+          <w:b/>
+          <w:bCs/>
+          <w:lang w:val="en-US"/>
+        </w:rPr>
+        <w:t>model</w:t>
+      </w:r>
+      <w:r>
+        <w:rPr>
+          <w:lang w:val="en-US"/>
+        </w:rPr>
+        <w:t xml:space="preserve"> (</w:t>
+      </w:r>
+      <w:r>
+        <w:rPr>
+          <w:rFonts w:ascii="Courier New" w:hAnsi="Courier New" w:cs="Courier New"/>
+          <w:sz w:val="20"/>
+          <w:szCs w:val="20"/>
+          <w:lang w:val="en-US"/>
+        </w:rPr>
+        <w:t>Product</w:t>
+      </w:r>
+      <w:r>
+        <w:rPr>
+          <w:lang w:val="en-US"/>
+        </w:rPr>
+        <w:t>)</w:t>
+      </w:r>
+    </w:p>
+    <w:p>
+      <w:pPr>
+        <w:widowControl/>
+        <w:numPr>
+          <w:ilvl w:val="1"/>
+          <w:numId w:val="47"/>
+        </w:numPr>
+        <w:autoSpaceDE/>
+        <w:autoSpaceDN/>
+        <w:spacing w:before="100" w:beforeAutospacing="1" w:after="100" w:afterAutospacing="1" w:line="240" w:lineRule="auto"/>
+      </w:pPr>
+      <w:r>
+        <w:t>Aquí definimos la entidad de la base de datos.</w:t>
+      </w:r>
+    </w:p>
+    <w:p>
+      <w:pPr>
+        <w:widowControl/>
+        <w:numPr>
+          <w:ilvl w:val="1"/>
+          <w:numId w:val="47"/>
+        </w:numPr>
+        <w:autoSpaceDE/>
+        <w:autoSpaceDN/>
+        <w:spacing w:before="100" w:beforeAutospacing="1" w:after="100" w:afterAutospacing="1" w:line="240" w:lineRule="auto"/>
+        <w:rPr>
+          <w:lang w:val="en-US"/>
+        </w:rPr>
+      </w:pPr>
+      <w:r>
+        <w:rPr>
+          <w:lang w:val="en-US"/>
+        </w:rPr>
+        <w:t xml:space="preserve">Contiene </w:t>
+      </w:r>
+      <w:r>
+        <w:rPr>
+          <w:b/>
+          <w:bCs/>
+          <w:lang w:val="en-US"/>
+        </w:rPr>
+        <w:t>atributos</w:t>
+      </w:r>
+      <w:r>
+        <w:rPr>
+          <w:lang w:val="en-US"/>
+        </w:rPr>
+        <w:t xml:space="preserve"> (</w:t>
+      </w:r>
+      <w:r>
+        <w:rPr>
+          <w:rFonts w:ascii="Courier New" w:hAnsi="Courier New" w:cs="Courier New"/>
+          <w:sz w:val="20"/>
+          <w:szCs w:val="20"/>
+          <w:lang w:val="en-US"/>
+        </w:rPr>
+        <w:t>id</w:t>
+      </w:r>
+      <w:r>
+        <w:rPr>
+          <w:lang w:val="en-US"/>
+        </w:rPr>
+        <w:t xml:space="preserve">, </w:t>
+      </w:r>
+      <w:r>
+        <w:rPr>
+          <w:rFonts w:ascii="Courier New" w:hAnsi="Courier New" w:cs="Courier New"/>
+          <w:sz w:val="20"/>
+          <w:szCs w:val="20"/>
+          <w:lang w:val="en-US"/>
+        </w:rPr>
+        <w:t>name</w:t>
+      </w:r>
+      <w:r>
+        <w:rPr>
+          <w:lang w:val="en-US"/>
+        </w:rPr>
+        <w:t xml:space="preserve">, </w:t>
+      </w:r>
+      <w:r>
+        <w:rPr>
+          <w:rFonts w:ascii="Courier New" w:hAnsi="Courier New" w:cs="Courier New"/>
+          <w:sz w:val="20"/>
+          <w:szCs w:val="20"/>
+          <w:lang w:val="en-US"/>
+        </w:rPr>
+        <w:t>description</w:t>
+      </w:r>
+      <w:r>
+        <w:rPr>
+          <w:lang w:val="en-US"/>
+        </w:rPr>
+        <w:t xml:space="preserve">, </w:t>
+      </w:r>
+      <w:r>
+        <w:rPr>
+          <w:rFonts w:ascii="Courier New" w:hAnsi="Courier New" w:cs="Courier New"/>
+          <w:sz w:val="20"/>
+          <w:szCs w:val="20"/>
+          <w:lang w:val="en-US"/>
+        </w:rPr>
+        <w:t>price</w:t>
+      </w:r>
+      <w:r>
+        <w:rPr>
+          <w:lang w:val="en-US"/>
+        </w:rPr>
+        <w:t xml:space="preserve">) y </w:t>
+      </w:r>
+      <w:r>
+        <w:rPr>
+          <w:b/>
+          <w:bCs/>
+          <w:lang w:val="en-US"/>
+        </w:rPr>
+        <w:t>métodos</w:t>
+      </w:r>
+      <w:r>
+        <w:rPr>
+          <w:lang w:val="en-US"/>
+        </w:rPr>
+        <w:t xml:space="preserve"> (constructores, getters y setters).</w:t>
+      </w:r>
+    </w:p>
+    <w:p>
+      <w:pPr>
+        <w:widowControl/>
+        <w:numPr>
+          <w:ilvl w:val="1"/>
+          <w:numId w:val="47"/>
+        </w:numPr>
+        <w:autoSpaceDE/>
+        <w:autoSpaceDN/>
+        <w:spacing w:before="100" w:beforeAutospacing="1" w:after="100" w:afterAutospacing="1" w:line="240" w:lineRule="auto"/>
+      </w:pPr>
+      <w:r>
+        <w:t xml:space="preserve">Representa la tabla </w:t>
+      </w:r>
+      <w:r>
+        <w:rPr>
+          <w:rFonts w:ascii="Courier New" w:hAnsi="Courier New" w:cs="Courier New"/>
+          <w:sz w:val="20"/>
+          <w:szCs w:val="20"/>
+        </w:rPr>
+        <w:t>products</w:t>
+      </w:r>
+      <w:r>
+        <w:t xml:space="preserve"> en la base de datos.</w:t>
+      </w:r>
+    </w:p>
+    <w:p>
+      <w:pPr>
+        <w:widowControl/>
+        <w:numPr>
+          <w:ilvl w:val="0"/>
+          <w:numId w:val="47"/>
+        </w:numPr>
+        <w:autoSpaceDE/>
+        <w:autoSpaceDN/>
+        <w:spacing w:before="100" w:beforeAutospacing="1" w:after="100" w:afterAutospacing="1" w:line="240" w:lineRule="auto"/>
+        <w:rPr>
+          <w:lang w:val="en-US"/>
+        </w:rPr>
+      </w:pPr>
+      <w:r>
+        <w:rPr>
+          <w:b/>
+          <w:bCs/>
+          <w:lang w:val="en-US"/>
+        </w:rPr>
+        <w:t>repository</w:t>
+      </w:r>
+      <w:r>
+        <w:rPr>
+          <w:lang w:val="en-US"/>
+        </w:rPr>
+        <w:t xml:space="preserve"> (</w:t>
+      </w:r>
+      <w:r>
+        <w:rPr>
+          <w:rFonts w:ascii="Courier New" w:hAnsi="Courier New" w:cs="Courier New"/>
+          <w:sz w:val="20"/>
+          <w:szCs w:val="20"/>
+          <w:lang w:val="en-US"/>
+        </w:rPr>
+        <w:t>ProductRepository</w:t>
+      </w:r>
+      <w:r>
+        <w:rPr>
+          <w:lang w:val="en-US"/>
+        </w:rPr>
+        <w:t>)</w:t>
+      </w:r>
+    </w:p>
+    <w:p>
+      <w:pPr>
+        <w:widowControl/>
+        <w:numPr>
+          <w:ilvl w:val="1"/>
+          <w:numId w:val="47"/>
+        </w:numPr>
+        <w:autoSpaceDE/>
+        <w:autoSpaceDN/>
+        <w:spacing w:before="100" w:beforeAutospacing="1" w:after="100" w:afterAutospacing="1" w:line="240" w:lineRule="auto"/>
+        <w:rPr>
+          <w:lang w:val="en-US"/>
+        </w:rPr>
+      </w:pPr>
+      <w:r>
+        <w:rPr>
+          <w:lang w:val="en-US"/>
+        </w:rPr>
+        <w:t xml:space="preserve">Interfaz que extiende </w:t>
+      </w:r>
+      <w:r>
+        <w:rPr>
+          <w:rFonts w:ascii="Courier New" w:hAnsi="Courier New" w:cs="Courier New"/>
+          <w:sz w:val="20"/>
+          <w:szCs w:val="20"/>
+          <w:lang w:val="en-US"/>
+        </w:rPr>
+        <w:t>JpaRepository</w:t>
+      </w:r>
+      <w:r>
+        <w:rPr>
+          <w:lang w:val="en-US"/>
+        </w:rPr>
+        <w:t>.</w:t>
+      </w:r>
+    </w:p>
+    <w:p>
+      <w:pPr>
+        <w:widowControl/>
+        <w:numPr>
+          <w:ilvl w:val="1"/>
+          <w:numId w:val="47"/>
+        </w:numPr>
+        <w:autoSpaceDE/>
+        <w:autoSpaceDN/>
+        <w:spacing w:before="100" w:beforeAutospacing="1" w:after="100" w:afterAutospacing="1" w:line="240" w:lineRule="auto"/>
+      </w:pPr>
+      <w:r>
+        <w:t xml:space="preserve">Permite hacer </w:t>
+      </w:r>
+      <w:r>
+        <w:rPr>
+          <w:b/>
+          <w:bCs/>
+        </w:rPr>
+        <w:t>operaciones CRUD automáticas</w:t>
+      </w:r>
+      <w:r>
+        <w:t xml:space="preserve"> sobre la entidad </w:t>
+      </w:r>
+      <w:r>
+        <w:rPr>
+          <w:rFonts w:ascii="Courier New" w:hAnsi="Courier New" w:cs="Courier New"/>
+          <w:sz w:val="20"/>
+          <w:szCs w:val="20"/>
+        </w:rPr>
+        <w:t>Product</w:t>
+      </w:r>
+      <w:r>
+        <w:t xml:space="preserve"> (guardar, buscar, eliminar).</w:t>
+      </w:r>
+    </w:p>
+    <w:p>
+      <w:pPr>
+        <w:widowControl/>
+        <w:numPr>
+          <w:ilvl w:val="1"/>
+          <w:numId w:val="47"/>
+        </w:numPr>
+        <w:autoSpaceDE/>
+        <w:autoSpaceDN/>
+        <w:spacing w:before="100" w:beforeAutospacing="1" w:after="100" w:afterAutospacing="1" w:line="240" w:lineRule="auto"/>
+      </w:pPr>
+      <w:r>
+        <w:t>No necesita implementación manual; Spring Data JPA se encarga de eso.</w:t>
+      </w:r>
+    </w:p>
+    <w:p>
+      <w:pPr>
+        <w:widowControl/>
+        <w:numPr>
+          <w:ilvl w:val="0"/>
+          <w:numId w:val="47"/>
+        </w:numPr>
+        <w:autoSpaceDE/>
+        <w:autoSpaceDN/>
+        <w:spacing w:before="100" w:beforeAutospacing="1" w:after="100" w:afterAutospacing="1" w:line="240" w:lineRule="auto"/>
+        <w:rPr>
+          <w:lang w:val="en-US"/>
+        </w:rPr>
+      </w:pPr>
+      <w:r>
+        <w:rPr>
+          <w:b/>
+          <w:bCs/>
+          <w:lang w:val="en-US"/>
+        </w:rPr>
+        <w:t>service</w:t>
+      </w:r>
+    </w:p>
+    <w:p>
+      <w:pPr>
+        <w:widowControl/>
+        <w:numPr>
+          <w:ilvl w:val="1"/>
+          <w:numId w:val="47"/>
+        </w:numPr>
+        <w:autoSpaceDE/>
+        <w:autoSpaceDN/>
+        <w:spacing w:before="100" w:beforeAutospacing="1" w:after="100" w:afterAutospacing="1" w:line="240" w:lineRule="auto"/>
+      </w:pPr>
+      <w:r>
+        <w:rPr>
+          <w:b/>
+          <w:bCs/>
+        </w:rPr>
+        <w:t>ProductService</w:t>
+      </w:r>
+      <w:r>
+        <w:t>: define los métodos que ofrece la capa de negocio (listar productos, crear, actualizar, eliminar).</w:t>
+      </w:r>
+    </w:p>
+    <w:p>
+      <w:pPr>
+        <w:widowControl/>
+        <w:numPr>
+          <w:ilvl w:val="1"/>
+          <w:numId w:val="47"/>
+        </w:numPr>
+        <w:autoSpaceDE/>
+        <w:autoSpaceDN/>
+        <w:spacing w:before="100" w:beforeAutospacing="1" w:after="100" w:afterAutospacing="1" w:line="240" w:lineRule="auto"/>
+      </w:pPr>
+      <w:r>
+        <w:rPr>
+          <w:b/>
+          <w:bCs/>
+        </w:rPr>
+        <w:t>ProductServiceImpl</w:t>
+      </w:r>
+      <w:r>
+        <w:t xml:space="preserve">: implementa la lógica de negocio y utiliza </w:t>
+      </w:r>
+      <w:r>
+        <w:rPr>
+          <w:rFonts w:ascii="Courier New" w:hAnsi="Courier New" w:cs="Courier New"/>
+          <w:sz w:val="20"/>
+          <w:szCs w:val="20"/>
+        </w:rPr>
+        <w:t>ProductRepository</w:t>
+      </w:r>
+      <w:r>
+        <w:t xml:space="preserve"> para interactuar con la base de datos.</w:t>
+      </w:r>
+    </w:p>
+    <w:p>
+      <w:pPr>
+        <w:widowControl/>
+        <w:numPr>
+          <w:ilvl w:val="1"/>
+          <w:numId w:val="47"/>
+        </w:numPr>
+        <w:autoSpaceDE/>
+        <w:autoSpaceDN/>
+        <w:spacing w:before="100" w:beforeAutospacing="1" w:after="100" w:afterAutospacing="1" w:line="240" w:lineRule="auto"/>
+      </w:pPr>
+      <w:r>
+        <w:t xml:space="preserve">Aquí también podrías incluir </w:t>
+      </w:r>
+      <w:r>
+        <w:rPr>
+          <w:b/>
+          <w:bCs/>
+        </w:rPr>
+        <w:t>validaciones y reglas de negocio</w:t>
+      </w:r>
+      <w:r>
+        <w:t xml:space="preserve"> (por ejemplo, que el precio no sea negativo).</w:t>
+      </w:r>
+    </w:p>
+    <w:p>
+      <w:pPr>
+        <w:widowControl/>
+        <w:numPr>
+          <w:ilvl w:val="0"/>
+          <w:numId w:val="47"/>
+        </w:numPr>
+        <w:autoSpaceDE/>
+        <w:autoSpaceDN/>
+        <w:spacing w:before="100" w:beforeAutospacing="1" w:after="100" w:afterAutospacing="1" w:line="240" w:lineRule="auto"/>
+        <w:rPr>
+          <w:lang w:val="en-US"/>
+        </w:rPr>
+      </w:pPr>
+      <w:r>
+        <w:rPr>
+          <w:b/>
+          <w:bCs/>
+          <w:lang w:val="en-US"/>
+        </w:rPr>
+        <w:t>controller</w:t>
+      </w:r>
+      <w:r>
+        <w:rPr>
+          <w:lang w:val="en-US"/>
+        </w:rPr>
+        <w:t xml:space="preserve"> (</w:t>
+      </w:r>
+      <w:r>
+        <w:rPr>
+          <w:rFonts w:ascii="Courier New" w:hAnsi="Courier New" w:cs="Courier New"/>
+          <w:sz w:val="20"/>
+          <w:szCs w:val="20"/>
+          <w:lang w:val="en-US"/>
+        </w:rPr>
+        <w:t>ProductController</w:t>
+      </w:r>
+      <w:r>
+        <w:rPr>
+          <w:lang w:val="en-US"/>
+        </w:rPr>
+        <w:t>)</w:t>
+      </w:r>
+    </w:p>
+    <w:p>
+      <w:pPr>
+        <w:widowControl/>
+        <w:numPr>
+          <w:ilvl w:val="1"/>
+          <w:numId w:val="47"/>
+        </w:numPr>
+        <w:autoSpaceDE/>
+        <w:autoSpaceDN/>
+        <w:spacing w:before="100" w:beforeAutospacing="1" w:after="100" w:afterAutospacing="1" w:line="240" w:lineRule="auto"/>
+      </w:pPr>
+      <w:r>
+        <w:t xml:space="preserve">Exposición de </w:t>
+      </w:r>
+      <w:r>
+        <w:rPr>
+          <w:b/>
+          <w:bCs/>
+        </w:rPr>
+        <w:t>endpoints REST</w:t>
+      </w:r>
+      <w:r>
+        <w:t xml:space="preserve"> para que el cliente (frontend o app) interactúe con el sistema.</w:t>
+      </w:r>
+    </w:p>
+    <w:p>
+      <w:pPr>
+        <w:widowControl/>
+        <w:numPr>
+          <w:ilvl w:val="1"/>
+          <w:numId w:val="47"/>
+        </w:numPr>
+        <w:autoSpaceDE/>
+        <w:autoSpaceDN/>
+        <w:spacing w:before="100" w:beforeAutospacing="1" w:after="100" w:afterAutospacing="1" w:line="240" w:lineRule="auto"/>
+      </w:pPr>
+      <w:r>
+        <w:t xml:space="preserve">Cada método llama a un método de </w:t>
+      </w:r>
+      <w:r>
+        <w:rPr>
+          <w:rFonts w:ascii="Courier New" w:hAnsi="Courier New" w:cs="Courier New"/>
+          <w:sz w:val="20"/>
+          <w:szCs w:val="20"/>
+        </w:rPr>
+        <w:t>ProductService</w:t>
+      </w:r>
+      <w:r>
+        <w:t>.</w:t>
+      </w:r>
+    </w:p>
+    <w:p>
+      <w:pPr>
+        <w:widowControl/>
+        <w:numPr>
+          <w:ilvl w:val="1"/>
+          <w:numId w:val="47"/>
+        </w:numPr>
+        <w:autoSpaceDE/>
+        <w:autoSpaceDN/>
+        <w:spacing w:before="100" w:beforeAutospacing="1" w:after="100" w:afterAutospacing="1" w:line="240" w:lineRule="auto"/>
+      </w:pPr>
+      <w:r>
+        <w:t xml:space="preserve">Aquí se manejan </w:t>
+      </w:r>
+      <w:r>
+        <w:rPr>
+          <w:b/>
+          <w:bCs/>
+        </w:rPr>
+        <w:t>respuestas HTTP</w:t>
+      </w:r>
+      <w:r>
+        <w:t xml:space="preserve">, validaciones con </w:t>
+      </w:r>
+      <w:r>
+        <w:rPr>
+          <w:rFonts w:ascii="Courier New" w:hAnsi="Courier New" w:cs="Courier New"/>
+          <w:sz w:val="20"/>
+          <w:szCs w:val="20"/>
+        </w:rPr>
+        <w:t>@Valid</w:t>
+      </w:r>
+      <w:r>
+        <w:t xml:space="preserve"> y errores (404 si no existe un producto).</w:t>
+      </w:r>
+    </w:p>
+    <w:p>
+      <w:pPr>
+        <w:widowControl/>
+        <w:autoSpaceDE/>
+        <w:autoSpaceDN/>
+        <w:spacing w:before="100" w:beforeAutospacing="1" w:after="100" w:afterAutospacing="1" w:line="240" w:lineRule="auto"/>
+        <w:ind w:firstLine="0"/>
+        <w:outlineLvl w:val="2"/>
+        <w:rPr>
+          <w:b/>
+          <w:bCs/>
+          <w:sz w:val="27"/>
+          <w:szCs w:val="27"/>
+          <w:lang w:val="en-US"/>
+        </w:rPr>
+      </w:pPr>
+      <w:r>
+        <w:rPr>
+          <w:b/>
+          <w:bCs/>
+          <w:sz w:val="27"/>
+          <w:szCs w:val="27"/>
+          <w:lang w:val="en-US"/>
+        </w:rPr>
+        <w:t>2. Relaciones entre clases</w:t>
+      </w:r>
+    </w:p>
+    <w:p>
+      <w:pPr>
+        <w:widowControl/>
+        <w:numPr>
+          <w:ilvl w:val="0"/>
+          <w:numId w:val="48"/>
+        </w:numPr>
+        <w:autoSpaceDE/>
+        <w:autoSpaceDN/>
+        <w:spacing w:before="100" w:beforeAutospacing="1" w:after="100" w:afterAutospacing="1" w:line="240" w:lineRule="auto"/>
+      </w:pPr>
+      <w:r>
+        <w:rPr>
+          <w:rFonts w:ascii="Courier New" w:hAnsi="Courier New" w:cs="Courier New"/>
+          <w:sz w:val="20"/>
+          <w:szCs w:val="20"/>
+        </w:rPr>
+        <w:t>ProductRepository &lt;|.. ProductServiceImpl</w:t>
+      </w:r>
+      <w:r>
+        <w:br/>
+        <w:t xml:space="preserve">→ Indica que </w:t>
+      </w:r>
+      <w:r>
+        <w:rPr>
+          <w:rFonts w:ascii="Courier New" w:hAnsi="Courier New" w:cs="Courier New"/>
+          <w:sz w:val="20"/>
+          <w:szCs w:val="20"/>
+        </w:rPr>
+        <w:t>ProductServiceImpl</w:t>
+      </w:r>
+      <w:r>
+        <w:t xml:space="preserve"> </w:t>
+      </w:r>
+      <w:r>
+        <w:rPr>
+          <w:b/>
+          <w:bCs/>
+        </w:rPr>
+        <w:t>usa</w:t>
+      </w:r>
+      <w:r>
+        <w:t xml:space="preserve"> o depende de </w:t>
+      </w:r>
+      <w:r>
+        <w:rPr>
+          <w:rFonts w:ascii="Courier New" w:hAnsi="Courier New" w:cs="Courier New"/>
+          <w:sz w:val="20"/>
+          <w:szCs w:val="20"/>
+        </w:rPr>
+        <w:t>ProductRepository</w:t>
+      </w:r>
+      <w:r>
+        <w:t>.</w:t>
+      </w:r>
+    </w:p>
+    <w:p>
+      <w:pPr>
+        <w:widowControl/>
+        <w:numPr>
+          <w:ilvl w:val="0"/>
+          <w:numId w:val="48"/>
+        </w:numPr>
+        <w:autoSpaceDE/>
+        <w:autoSpaceDN/>
+        <w:spacing w:before="100" w:beforeAutospacing="1" w:after="100" w:afterAutospacing="1" w:line="240" w:lineRule="auto"/>
+        <w:rPr>
+          <w:lang w:val="en-US"/>
+        </w:rPr>
+      </w:pPr>
+      <w:r>
+        <w:rPr>
+          <w:rFonts w:ascii="Courier New" w:hAnsi="Courier New" w:cs="Courier New"/>
+          <w:sz w:val="20"/>
+          <w:szCs w:val="20"/>
+          <w:lang w:val="en-US"/>
+        </w:rPr>
+        <w:t>ProductService &lt;|.. ProductServiceImpl</w:t>
+      </w:r>
+      <w:r>
+        <w:rPr>
+          <w:lang w:val="en-US"/>
+        </w:rPr>
+        <w:br/>
+        <w:t xml:space="preserve">→ </w:t>
+      </w:r>
+      <w:r>
+        <w:rPr>
+          <w:rFonts w:ascii="Courier New" w:hAnsi="Courier New" w:cs="Courier New"/>
+          <w:sz w:val="20"/>
+          <w:szCs w:val="20"/>
+          <w:lang w:val="en-US"/>
+        </w:rPr>
+        <w:t>ProductServiceImpl</w:t>
+      </w:r>
+      <w:r>
+        <w:rPr>
+          <w:lang w:val="en-US"/>
+        </w:rPr>
+        <w:t xml:space="preserve"> </w:t>
+      </w:r>
+      <w:r>
+        <w:rPr>
+          <w:b/>
+          <w:bCs/>
+          <w:lang w:val="en-US"/>
+        </w:rPr>
+        <w:t>implementa</w:t>
+      </w:r>
+      <w:r>
+        <w:rPr>
+          <w:lang w:val="en-US"/>
+        </w:rPr>
+        <w:t xml:space="preserve"> la interfaz </w:t>
+      </w:r>
+      <w:r>
+        <w:rPr>
+          <w:rFonts w:ascii="Courier New" w:hAnsi="Courier New" w:cs="Courier New"/>
+          <w:sz w:val="20"/>
+          <w:szCs w:val="20"/>
+          <w:lang w:val="en-US"/>
+        </w:rPr>
+        <w:t>ProductService</w:t>
+      </w:r>
+      <w:r>
+        <w:rPr>
+          <w:lang w:val="en-US"/>
+        </w:rPr>
+        <w:t>.</w:t>
+      </w:r>
+    </w:p>
+    <w:p>
+      <w:pPr>
+        <w:widowControl/>
+        <w:numPr>
+          <w:ilvl w:val="0"/>
+          <w:numId w:val="48"/>
+        </w:numPr>
+        <w:autoSpaceDE/>
+        <w:autoSpaceDN/>
+        <w:spacing w:before="100" w:beforeAutospacing="1" w:after="100" w:afterAutospacing="1" w:line="240" w:lineRule="auto"/>
+      </w:pPr>
+      <w:r>
+        <w:rPr>
+          <w:rFonts w:ascii="Courier New" w:hAnsi="Courier New" w:cs="Courier New"/>
+          <w:sz w:val="20"/>
+          <w:szCs w:val="20"/>
+        </w:rPr>
+        <w:t>ProductServiceImpl --&gt; ProductRepository</w:t>
+      </w:r>
+      <w:r>
+        <w:br/>
+        <w:t>→ Flecha de uso explícito: la implementación hace operaciones en la base de datos.</w:t>
+      </w:r>
+    </w:p>
+    <w:p>
+      <w:pPr>
+        <w:widowControl/>
+        <w:numPr>
+          <w:ilvl w:val="0"/>
+          <w:numId w:val="48"/>
+        </w:numPr>
+        <w:autoSpaceDE/>
+        <w:autoSpaceDN/>
+        <w:spacing w:before="100" w:beforeAutospacing="1" w:after="100" w:afterAutospacing="1" w:line="240" w:lineRule="auto"/>
+      </w:pPr>
+      <w:r>
+        <w:rPr>
+          <w:rFonts w:ascii="Courier New" w:hAnsi="Courier New" w:cs="Courier New"/>
+          <w:sz w:val="20"/>
+          <w:szCs w:val="20"/>
+        </w:rPr>
+        <w:t>ProductController --&gt; ProductService</w:t>
+      </w:r>
+      <w:r>
+        <w:br/>
+        <w:t xml:space="preserve">→ El controlador </w:t>
+      </w:r>
+      <w:r>
+        <w:rPr>
+          <w:b/>
+          <w:bCs/>
+        </w:rPr>
+        <w:t>depende</w:t>
+      </w:r>
+      <w:r>
+        <w:t xml:space="preserve"> de la capa de servicio para cumplir las operaciones CRUD.</w:t>
+      </w:r>
+    </w:p>
+    <w:p>
+      <w:pPr>
+        <w:widowControl/>
+        <w:autoSpaceDE/>
+        <w:autoSpaceDN/>
+        <w:spacing w:before="100" w:beforeAutospacing="1" w:after="100" w:afterAutospacing="1" w:line="240" w:lineRule="auto"/>
+      </w:pPr>
+    </w:p>
+    <w:p>
+      <w:pPr>
+        <w:widowControl/>
+        <w:autoSpaceDE/>
+        <w:autoSpaceDN/>
+        <w:spacing w:before="100" w:beforeAutospacing="1" w:after="100" w:afterAutospacing="1" w:line="240" w:lineRule="auto"/>
+      </w:pPr>
+    </w:p>
+    <w:p>
+      <w:pPr>
+        <w:widowControl/>
+        <w:autoSpaceDE/>
+        <w:autoSpaceDN/>
+        <w:spacing w:before="100" w:beforeAutospacing="1" w:after="100" w:afterAutospacing="1" w:line="240" w:lineRule="auto"/>
+      </w:pPr>
+    </w:p>
+    <w:p>
+      <w:pPr>
+        <w:widowControl/>
+        <w:autoSpaceDE/>
+        <w:autoSpaceDN/>
+        <w:spacing w:before="100" w:beforeAutospacing="1" w:after="100" w:afterAutospacing="1" w:line="240" w:lineRule="auto"/>
+      </w:pPr>
+    </w:p>
+    <w:p>
+      <w:pPr>
+        <w:widowControl/>
+        <w:autoSpaceDE/>
+        <w:autoSpaceDN/>
+        <w:spacing w:before="100" w:beforeAutospacing="1" w:after="100" w:afterAutospacing="1" w:line="240" w:lineRule="auto"/>
+        <w:ind w:firstLine="0"/>
+        <w:outlineLvl w:val="2"/>
+        <w:rPr>
+          <w:b/>
+          <w:bCs/>
+          <w:sz w:val="27"/>
+          <w:szCs w:val="27"/>
+        </w:rPr>
+      </w:pPr>
+      <w:r>
+        <w:rPr>
+          <w:b/>
+          <w:bCs/>
+          <w:sz w:val="27"/>
+          <w:szCs w:val="27"/>
+        </w:rPr>
+        <w:lastRenderedPageBreak/>
+        <w:t>3. Por qué es útil este diagrama</w:t>
+      </w:r>
+    </w:p>
+    <w:p>
+      <w:pPr>
+        <w:widowControl/>
+        <w:numPr>
+          <w:ilvl w:val="0"/>
+          <w:numId w:val="49"/>
+        </w:numPr>
+        <w:autoSpaceDE/>
+        <w:autoSpaceDN/>
+        <w:spacing w:before="100" w:beforeAutospacing="1" w:after="100" w:afterAutospacing="1" w:line="240" w:lineRule="auto"/>
+      </w:pPr>
+      <w:r>
+        <w:t xml:space="preserve">Visualiza la </w:t>
+      </w:r>
+      <w:r>
+        <w:rPr>
+          <w:b/>
+          <w:bCs/>
+        </w:rPr>
+        <w:t>arquitectura modular</w:t>
+      </w:r>
+      <w:r>
+        <w:t>, separando responsabilidades: modelo, persistencia, lógica de negocio y controladores.</w:t>
+      </w:r>
+    </w:p>
+    <w:p>
+      <w:pPr>
+        <w:widowControl/>
+        <w:numPr>
+          <w:ilvl w:val="0"/>
+          <w:numId w:val="49"/>
+        </w:numPr>
+        <w:autoSpaceDE/>
+        <w:autoSpaceDN/>
+        <w:spacing w:before="100" w:beforeAutospacing="1" w:after="100" w:afterAutospacing="1" w:line="240" w:lineRule="auto"/>
+      </w:pPr>
+      <w:r>
+        <w:t xml:space="preserve">Facilita la </w:t>
+      </w:r>
+      <w:r>
+        <w:rPr>
+          <w:b/>
+          <w:bCs/>
+        </w:rPr>
+        <w:t>documentación del proyecto</w:t>
+      </w:r>
+      <w:r>
+        <w:t>, que es justamente lo que requiere tu evidencia GA7-220501096-AA3-EV02.</w:t>
+      </w:r>
+    </w:p>
+    <w:p>
+      <w:pPr>
+        <w:widowControl/>
+        <w:numPr>
+          <w:ilvl w:val="0"/>
+          <w:numId w:val="49"/>
+        </w:numPr>
+        <w:autoSpaceDE/>
+        <w:autoSpaceDN/>
+        <w:spacing w:before="100" w:beforeAutospacing="1" w:after="100" w:afterAutospacing="1" w:line="240" w:lineRule="auto"/>
+      </w:pPr>
+      <w:r>
+        <w:t xml:space="preserve">Permite ver </w:t>
+      </w:r>
+      <w:r>
+        <w:rPr>
+          <w:b/>
+          <w:bCs/>
+        </w:rPr>
+        <w:t>quién depende de quién</w:t>
+      </w:r>
+      <w:r>
+        <w:t xml:space="preserve"> y cómo fluye la información desde la UI o frontend hasta la base de datos.</w:t>
+      </w:r>
+    </w:p>
+    <w:p/>
+    <w:p/>
+    <w:p/>
+    <w:p/>
+    <w:p/>
+    <w:p/>
+    <w:p/>
+    <w:p/>
+    <w:p/>
+    <w:p/>
+    <w:p/>
+    <w:p/>
+    <w:p/>
+    <w:p/>
+    <w:p/>
+    <w:p/>
+    <w:p/>
+    <w:p/>
+    <w:p/>
+    <w:p/>
+    <w:p/>
+    <w:p/>
+    <w:p/>
+    <w:p/>
+    <w:p>
+      <w:bookmarkStart w:id="3" w:name="_GoBack"/>
+      <w:bookmarkEnd w:id="3"/>
+    </w:p>
     <w:p>
       <w:pPr>
         <w:pStyle w:val="Ttulo1"/>
@@ -5758,7 +7086,7 @@
         </w:rPr>
         <w:t xml:space="preserve"> [PDF]. </w:t>
       </w:r>
-      <w:hyperlink r:id="rId15" w:tgtFrame="_new" w:history="1">
+      <w:hyperlink r:id="rId16" w:tgtFrame="_new" w:history="1">
         <w:r>
           <w:rPr>
             <w:rStyle w:val="Hipervnculo"/>
@@ -5791,7 +7119,7 @@
       </w:pPr>
     </w:p>
     <w:sectPr>
-      <w:headerReference w:type="default" r:id="rId16"/>
+      <w:headerReference w:type="default" r:id="rId17"/>
       <w:pgSz w:w="12240" w:h="15840" w:code="1"/>
       <w:pgMar w:top="1418" w:right="1418" w:bottom="1418" w:left="1418" w:header="720" w:footer="720" w:gutter="0"/>
       <w:cols w:space="720"/>
@@ -5869,7 +7197,7 @@
           <w:rPr>
             <w:noProof/>
           </w:rPr>
-          <w:t>1</w:t>
+          <w:t>15</w:t>
         </w:r>
         <w:r>
           <w:fldChar w:fldCharType="end"/>
@@ -6037,6 +7365,155 @@
     </w:lvl>
   </w:abstractNum>
   <w:abstractNum w:abstractNumId="1" w15:restartNumberingAfterBreak="0">
+    <w:nsid w:val="03156152"/>
+    <w:multiLevelType w:val="multilevel"/>
+    <w:tmpl w:val="AB7E7206"/>
+    <w:lvl w:ilvl="0">
+      <w:start w:val="1"/>
+      <w:numFmt w:val="bullet"/>
+      <w:lvlText w:val=""/>
+      <w:lvlJc w:val="left"/>
+      <w:pPr>
+        <w:tabs>
+          <w:tab w:val="num" w:pos="720"/>
+        </w:tabs>
+        <w:ind w:left="720" w:hanging="360"/>
+      </w:pPr>
+      <w:rPr>
+        <w:rFonts w:ascii="Symbol" w:hAnsi="Symbol" w:hint="default"/>
+        <w:sz w:val="20"/>
+      </w:rPr>
+    </w:lvl>
+    <w:lvl w:ilvl="1" w:tentative="1">
+      <w:start w:val="1"/>
+      <w:numFmt w:val="bullet"/>
+      <w:lvlText w:val="o"/>
+      <w:lvlJc w:val="left"/>
+      <w:pPr>
+        <w:tabs>
+          <w:tab w:val="num" w:pos="1440"/>
+        </w:tabs>
+        <w:ind w:left="1440" w:hanging="360"/>
+      </w:pPr>
+      <w:rPr>
+        <w:rFonts w:ascii="Courier New" w:hAnsi="Courier New" w:hint="default"/>
+        <w:sz w:val="20"/>
+      </w:rPr>
+    </w:lvl>
+    <w:lvl w:ilvl="2" w:tentative="1">
+      <w:start w:val="1"/>
+      <w:numFmt w:val="bullet"/>
+      <w:lvlText w:val=""/>
+      <w:lvlJc w:val="left"/>
+      <w:pPr>
+        <w:tabs>
+          <w:tab w:val="num" w:pos="2160"/>
+        </w:tabs>
+        <w:ind w:left="2160" w:hanging="360"/>
+      </w:pPr>
+      <w:rPr>
+        <w:rFonts w:ascii="Wingdings" w:hAnsi="Wingdings" w:hint="default"/>
+        <w:sz w:val="20"/>
+      </w:rPr>
+    </w:lvl>
+    <w:lvl w:ilvl="3" w:tentative="1">
+      <w:start w:val="1"/>
+      <w:numFmt w:val="bullet"/>
+      <w:lvlText w:val=""/>
+      <w:lvlJc w:val="left"/>
+      <w:pPr>
+        <w:tabs>
+          <w:tab w:val="num" w:pos="2880"/>
+        </w:tabs>
+        <w:ind w:left="2880" w:hanging="360"/>
+      </w:pPr>
+      <w:rPr>
+        <w:rFonts w:ascii="Wingdings" w:hAnsi="Wingdings" w:hint="default"/>
+        <w:sz w:val="20"/>
+      </w:rPr>
+    </w:lvl>
+    <w:lvl w:ilvl="4" w:tentative="1">
+      <w:start w:val="1"/>
+      <w:numFmt w:val="bullet"/>
+      <w:lvlText w:val=""/>
+      <w:lvlJc w:val="left"/>
+      <w:pPr>
+        <w:tabs>
+          <w:tab w:val="num" w:pos="3600"/>
+        </w:tabs>
+        <w:ind w:left="3600" w:hanging="360"/>
+      </w:pPr>
+      <w:rPr>
+        <w:rFonts w:ascii="Wingdings" w:hAnsi="Wingdings" w:hint="default"/>
+        <w:sz w:val="20"/>
+      </w:rPr>
+    </w:lvl>
+    <w:lvl w:ilvl="5" w:tentative="1">
+      <w:start w:val="1"/>
+      <w:numFmt w:val="bullet"/>
+      <w:lvlText w:val=""/>
+      <w:lvlJc w:val="left"/>
+      <w:pPr>
+        <w:tabs>
+          <w:tab w:val="num" w:pos="4320"/>
+        </w:tabs>
+        <w:ind w:left="4320" w:hanging="360"/>
+      </w:pPr>
+      <w:rPr>
+        <w:rFonts w:ascii="Wingdings" w:hAnsi="Wingdings" w:hint="default"/>
+        <w:sz w:val="20"/>
+      </w:rPr>
+    </w:lvl>
+    <w:lvl w:ilvl="6" w:tentative="1">
+      <w:start w:val="1"/>
+      <w:numFmt w:val="bullet"/>
+      <w:lvlText w:val=""/>
+      <w:lvlJc w:val="left"/>
+      <w:pPr>
+        <w:tabs>
+          <w:tab w:val="num" w:pos="5040"/>
+        </w:tabs>
+        <w:ind w:left="5040" w:hanging="360"/>
+      </w:pPr>
+      <w:rPr>
+        <w:rFonts w:ascii="Wingdings" w:hAnsi="Wingdings" w:hint="default"/>
+        <w:sz w:val="20"/>
+      </w:rPr>
+    </w:lvl>
+    <w:lvl w:ilvl="7" w:tentative="1">
+      <w:start w:val="1"/>
+      <w:numFmt w:val="bullet"/>
+      <w:lvlText w:val=""/>
+      <w:lvlJc w:val="left"/>
+      <w:pPr>
+        <w:tabs>
+          <w:tab w:val="num" w:pos="5760"/>
+        </w:tabs>
+        <w:ind w:left="5760" w:hanging="360"/>
+      </w:pPr>
+      <w:rPr>
+        <w:rFonts w:ascii="Wingdings" w:hAnsi="Wingdings" w:hint="default"/>
+        <w:sz w:val="20"/>
+      </w:rPr>
+    </w:lvl>
+    <w:lvl w:ilvl="8" w:tentative="1">
+      <w:start w:val="1"/>
+      <w:numFmt w:val="bullet"/>
+      <w:lvlText w:val=""/>
+      <w:lvlJc w:val="left"/>
+      <w:pPr>
+        <w:tabs>
+          <w:tab w:val="num" w:pos="6480"/>
+        </w:tabs>
+        <w:ind w:left="6480" w:hanging="360"/>
+      </w:pPr>
+      <w:rPr>
+        <w:rFonts w:ascii="Wingdings" w:hAnsi="Wingdings" w:hint="default"/>
+        <w:sz w:val="20"/>
+      </w:rPr>
+    </w:lvl>
+  </w:abstractNum>
+  <w:abstractNum w:abstractNumId="2" w15:restartNumberingAfterBreak="0">
     <w:nsid w:val="08460F62"/>
     <w:multiLevelType w:val="multilevel"/>
     <w:tmpl w:val="5D90ED66"/>
@@ -6181,7 +7658,7 @@
       </w:rPr>
     </w:lvl>
   </w:abstractNum>
-  <w:abstractNum w:abstractNumId="2" w15:restartNumberingAfterBreak="0">
+  <w:abstractNum w:abstractNumId="3" w15:restartNumberingAfterBreak="0">
     <w:nsid w:val="153F4FEA"/>
     <w:multiLevelType w:val="multilevel"/>
     <w:tmpl w:val="1A64DC0C"/>
@@ -6294,7 +7771,7 @@
       </w:pPr>
     </w:lvl>
   </w:abstractNum>
-  <w:abstractNum w:abstractNumId="3" w15:restartNumberingAfterBreak="0">
+  <w:abstractNum w:abstractNumId="4" w15:restartNumberingAfterBreak="0">
     <w:nsid w:val="1A5D0A7C"/>
     <w:multiLevelType w:val="multilevel"/>
     <w:tmpl w:val="F3489A30"/>
@@ -6443,7 +7920,7 @@
       </w:rPr>
     </w:lvl>
   </w:abstractNum>
-  <w:abstractNum w:abstractNumId="4" w15:restartNumberingAfterBreak="0">
+  <w:abstractNum w:abstractNumId="5" w15:restartNumberingAfterBreak="0">
     <w:nsid w:val="1D4E6007"/>
     <w:multiLevelType w:val="multilevel"/>
     <w:tmpl w:val="5D90ED66"/>
@@ -6592,7 +8069,7 @@
       </w:rPr>
     </w:lvl>
   </w:abstractNum>
-  <w:abstractNum w:abstractNumId="5" w15:restartNumberingAfterBreak="0">
+  <w:abstractNum w:abstractNumId="6" w15:restartNumberingAfterBreak="0">
     <w:nsid w:val="1D562EC0"/>
     <w:multiLevelType w:val="multilevel"/>
     <w:tmpl w:val="5D90ED66"/>
@@ -6741,7 +8218,7 @@
       </w:rPr>
     </w:lvl>
   </w:abstractNum>
-  <w:abstractNum w:abstractNumId="6" w15:restartNumberingAfterBreak="0">
+  <w:abstractNum w:abstractNumId="7" w15:restartNumberingAfterBreak="0">
     <w:nsid w:val="22555670"/>
     <w:multiLevelType w:val="multilevel"/>
     <w:tmpl w:val="5D90ED66"/>
@@ -6890,7 +8367,124 @@
       </w:rPr>
     </w:lvl>
   </w:abstractNum>
-  <w:abstractNum w:abstractNumId="7" w15:restartNumberingAfterBreak="0">
+  <w:abstractNum w:abstractNumId="8" w15:restartNumberingAfterBreak="0">
+    <w:nsid w:val="26507C8F"/>
+    <w:multiLevelType w:val="multilevel"/>
+    <w:tmpl w:val="7DAC8EBE"/>
+    <w:lvl w:ilvl="0">
+      <w:start w:val="1"/>
+      <w:numFmt w:val="decimal"/>
+      <w:lvlText w:val="%1."/>
+      <w:lvlJc w:val="left"/>
+      <w:pPr>
+        <w:tabs>
+          <w:tab w:val="num" w:pos="720"/>
+        </w:tabs>
+        <w:ind w:left="720" w:hanging="360"/>
+      </w:pPr>
+    </w:lvl>
+    <w:lvl w:ilvl="1">
+      <w:start w:val="1"/>
+      <w:numFmt w:val="bullet"/>
+      <w:lvlText w:val="o"/>
+      <w:lvlJc w:val="left"/>
+      <w:pPr>
+        <w:tabs>
+          <w:tab w:val="num" w:pos="1440"/>
+        </w:tabs>
+        <w:ind w:left="1440" w:hanging="360"/>
+      </w:pPr>
+      <w:rPr>
+        <w:rFonts w:ascii="Courier New" w:hAnsi="Courier New" w:hint="default"/>
+        <w:sz w:val="20"/>
+      </w:rPr>
+    </w:lvl>
+    <w:lvl w:ilvl="2" w:tentative="1">
+      <w:start w:val="1"/>
+      <w:numFmt w:val="decimal"/>
+      <w:lvlText w:val="%3."/>
+      <w:lvlJc w:val="left"/>
+      <w:pPr>
+        <w:tabs>
+          <w:tab w:val="num" w:pos="2160"/>
+        </w:tabs>
+        <w:ind w:left="2160" w:hanging="360"/>
+      </w:pPr>
+    </w:lvl>
+    <w:lvl w:ilvl="3" w:tentative="1">
+      <w:start w:val="1"/>
+      <w:numFmt w:val="decimal"/>
+      <w:lvlText w:val="%4."/>
+      <w:lvlJc w:val="left"/>
+      <w:pPr>
+        <w:tabs>
+          <w:tab w:val="num" w:pos="2880"/>
+        </w:tabs>
+        <w:ind w:left="2880" w:hanging="360"/>
+      </w:pPr>
+    </w:lvl>
+    <w:lvl w:ilvl="4" w:tentative="1">
+      <w:start w:val="1"/>
+      <w:numFmt w:val="decimal"/>
+      <w:lvlText w:val="%5."/>
+      <w:lvlJc w:val="left"/>
+      <w:pPr>
+        <w:tabs>
+          <w:tab w:val="num" w:pos="3600"/>
+        </w:tabs>
+        <w:ind w:left="3600" w:hanging="360"/>
+      </w:pPr>
+    </w:lvl>
+    <w:lvl w:ilvl="5" w:tentative="1">
+      <w:start w:val="1"/>
+      <w:numFmt w:val="decimal"/>
+      <w:lvlText w:val="%6."/>
+      <w:lvlJc w:val="left"/>
+      <w:pPr>
+        <w:tabs>
+          <w:tab w:val="num" w:pos="4320"/>
+        </w:tabs>
+        <w:ind w:left="4320" w:hanging="360"/>
+      </w:pPr>
+    </w:lvl>
+    <w:lvl w:ilvl="6" w:tentative="1">
+      <w:start w:val="1"/>
+      <w:numFmt w:val="decimal"/>
+      <w:lvlText w:val="%7."/>
+      <w:lvlJc w:val="left"/>
+      <w:pPr>
+        <w:tabs>
+          <w:tab w:val="num" w:pos="5040"/>
+        </w:tabs>
+        <w:ind w:left="5040" w:hanging="360"/>
+      </w:pPr>
+    </w:lvl>
+    <w:lvl w:ilvl="7" w:tentative="1">
+      <w:start w:val="1"/>
+      <w:numFmt w:val="decimal"/>
+      <w:lvlText w:val="%8."/>
+      <w:lvlJc w:val="left"/>
+      <w:pPr>
+        <w:tabs>
+          <w:tab w:val="num" w:pos="5760"/>
+        </w:tabs>
+        <w:ind w:left="5760" w:hanging="360"/>
+      </w:pPr>
+    </w:lvl>
+    <w:lvl w:ilvl="8" w:tentative="1">
+      <w:start w:val="1"/>
+      <w:numFmt w:val="decimal"/>
+      <w:lvlText w:val="%9."/>
+      <w:lvlJc w:val="left"/>
+      <w:pPr>
+        <w:tabs>
+          <w:tab w:val="num" w:pos="6480"/>
+        </w:tabs>
+        <w:ind w:left="6480" w:hanging="360"/>
+      </w:pPr>
+    </w:lvl>
+  </w:abstractNum>
+  <w:abstractNum w:abstractNumId="9" w15:restartNumberingAfterBreak="0">
     <w:nsid w:val="290323CA"/>
     <w:multiLevelType w:val="multilevel"/>
     <w:tmpl w:val="5D90ED66"/>
@@ -7039,7 +8633,7 @@
       </w:rPr>
     </w:lvl>
   </w:abstractNum>
-  <w:abstractNum w:abstractNumId="8" w15:restartNumberingAfterBreak="0">
+  <w:abstractNum w:abstractNumId="10" w15:restartNumberingAfterBreak="0">
     <w:nsid w:val="2B134252"/>
     <w:multiLevelType w:val="multilevel"/>
     <w:tmpl w:val="EBE2D556"/>
@@ -7188,7 +8782,7 @@
       </w:rPr>
     </w:lvl>
   </w:abstractNum>
-  <w:abstractNum w:abstractNumId="9" w15:restartNumberingAfterBreak="0">
+  <w:abstractNum w:abstractNumId="11" w15:restartNumberingAfterBreak="0">
     <w:nsid w:val="2D2A60E0"/>
     <w:multiLevelType w:val="multilevel"/>
     <w:tmpl w:val="6BEE20B2"/>
@@ -7337,7 +8931,7 @@
       </w:rPr>
     </w:lvl>
   </w:abstractNum>
-  <w:abstractNum w:abstractNumId="10" w15:restartNumberingAfterBreak="0">
+  <w:abstractNum w:abstractNumId="12" w15:restartNumberingAfterBreak="0">
     <w:nsid w:val="2DE14585"/>
     <w:multiLevelType w:val="multilevel"/>
     <w:tmpl w:val="5D90ED66"/>
@@ -7486,7 +9080,7 @@
       </w:rPr>
     </w:lvl>
   </w:abstractNum>
-  <w:abstractNum w:abstractNumId="11" w15:restartNumberingAfterBreak="0">
+  <w:abstractNum w:abstractNumId="13" w15:restartNumberingAfterBreak="0">
     <w:nsid w:val="308B13E1"/>
     <w:multiLevelType w:val="multilevel"/>
     <w:tmpl w:val="9FB8C274"/>
@@ -7599,7 +9193,7 @@
       </w:pPr>
     </w:lvl>
   </w:abstractNum>
-  <w:abstractNum w:abstractNumId="12" w15:restartNumberingAfterBreak="0">
+  <w:abstractNum w:abstractNumId="14" w15:restartNumberingAfterBreak="0">
     <w:nsid w:val="31E433A1"/>
     <w:multiLevelType w:val="multilevel"/>
     <w:tmpl w:val="AF3AE718"/>
@@ -7712,7 +9306,7 @@
       </w:pPr>
     </w:lvl>
   </w:abstractNum>
-  <w:abstractNum w:abstractNumId="13" w15:restartNumberingAfterBreak="0">
+  <w:abstractNum w:abstractNumId="15" w15:restartNumberingAfterBreak="0">
     <w:nsid w:val="32CD0F16"/>
     <w:multiLevelType w:val="multilevel"/>
     <w:tmpl w:val="06E4C2B8"/>
@@ -7825,7 +9419,7 @@
       </w:pPr>
     </w:lvl>
   </w:abstractNum>
-  <w:abstractNum w:abstractNumId="14" w15:restartNumberingAfterBreak="0">
+  <w:abstractNum w:abstractNumId="16" w15:restartNumberingAfterBreak="0">
     <w:nsid w:val="34764728"/>
     <w:multiLevelType w:val="multilevel"/>
     <w:tmpl w:val="5D90ED66"/>
@@ -7974,7 +9568,7 @@
       </w:rPr>
     </w:lvl>
   </w:abstractNum>
-  <w:abstractNum w:abstractNumId="15" w15:restartNumberingAfterBreak="0">
+  <w:abstractNum w:abstractNumId="17" w15:restartNumberingAfterBreak="0">
     <w:nsid w:val="37242669"/>
     <w:multiLevelType w:val="multilevel"/>
     <w:tmpl w:val="767616D8"/>
@@ -8087,7 +9681,7 @@
       </w:pPr>
     </w:lvl>
   </w:abstractNum>
-  <w:abstractNum w:abstractNumId="16" w15:restartNumberingAfterBreak="0">
+  <w:abstractNum w:abstractNumId="18" w15:restartNumberingAfterBreak="0">
     <w:nsid w:val="38166FBD"/>
     <w:multiLevelType w:val="multilevel"/>
     <w:tmpl w:val="5D90ED66"/>
@@ -8236,7 +9830,7 @@
       </w:rPr>
     </w:lvl>
   </w:abstractNum>
-  <w:abstractNum w:abstractNumId="17" w15:restartNumberingAfterBreak="0">
+  <w:abstractNum w:abstractNumId="19" w15:restartNumberingAfterBreak="0">
     <w:nsid w:val="3FD2151B"/>
     <w:multiLevelType w:val="multilevel"/>
     <w:tmpl w:val="A6AC7D04"/>
@@ -8385,7 +9979,156 @@
       </w:rPr>
     </w:lvl>
   </w:abstractNum>
-  <w:abstractNum w:abstractNumId="18" w15:restartNumberingAfterBreak="0">
+  <w:abstractNum w:abstractNumId="20" w15:restartNumberingAfterBreak="0">
+    <w:nsid w:val="40622692"/>
+    <w:multiLevelType w:val="multilevel"/>
+    <w:tmpl w:val="CC72D392"/>
+    <w:lvl w:ilvl="0">
+      <w:start w:val="1"/>
+      <w:numFmt w:val="bullet"/>
+      <w:lvlText w:val=""/>
+      <w:lvlJc w:val="left"/>
+      <w:pPr>
+        <w:tabs>
+          <w:tab w:val="num" w:pos="720"/>
+        </w:tabs>
+        <w:ind w:left="720" w:hanging="360"/>
+      </w:pPr>
+      <w:rPr>
+        <w:rFonts w:ascii="Symbol" w:hAnsi="Symbol" w:hint="default"/>
+        <w:sz w:val="20"/>
+      </w:rPr>
+    </w:lvl>
+    <w:lvl w:ilvl="1" w:tentative="1">
+      <w:start w:val="1"/>
+      <w:numFmt w:val="bullet"/>
+      <w:lvlText w:val="o"/>
+      <w:lvlJc w:val="left"/>
+      <w:pPr>
+        <w:tabs>
+          <w:tab w:val="num" w:pos="1440"/>
+        </w:tabs>
+        <w:ind w:left="1440" w:hanging="360"/>
+      </w:pPr>
+      <w:rPr>
+        <w:rFonts w:ascii="Courier New" w:hAnsi="Courier New" w:hint="default"/>
+        <w:sz w:val="20"/>
+      </w:rPr>
+    </w:lvl>
+    <w:lvl w:ilvl="2" w:tentative="1">
+      <w:start w:val="1"/>
+      <w:numFmt w:val="bullet"/>
+      <w:lvlText w:val=""/>
+      <w:lvlJc w:val="left"/>
+      <w:pPr>
+        <w:tabs>
+          <w:tab w:val="num" w:pos="2160"/>
+        </w:tabs>
+        <w:ind w:left="2160" w:hanging="360"/>
+      </w:pPr>
+      <w:rPr>
+        <w:rFonts w:ascii="Wingdings" w:hAnsi="Wingdings" w:hint="default"/>
+        <w:sz w:val="20"/>
+      </w:rPr>
+    </w:lvl>
+    <w:lvl w:ilvl="3" w:tentative="1">
+      <w:start w:val="1"/>
+      <w:numFmt w:val="bullet"/>
+      <w:lvlText w:val=""/>
+      <w:lvlJc w:val="left"/>
+      <w:pPr>
+        <w:tabs>
+          <w:tab w:val="num" w:pos="2880"/>
+        </w:tabs>
+        <w:ind w:left="2880" w:hanging="360"/>
+      </w:pPr>
+      <w:rPr>
+        <w:rFonts w:ascii="Wingdings" w:hAnsi="Wingdings" w:hint="default"/>
+        <w:sz w:val="20"/>
+      </w:rPr>
+    </w:lvl>
+    <w:lvl w:ilvl="4" w:tentative="1">
+      <w:start w:val="1"/>
+      <w:numFmt w:val="bullet"/>
+      <w:lvlText w:val=""/>
+      <w:lvlJc w:val="left"/>
+      <w:pPr>
+        <w:tabs>
+          <w:tab w:val="num" w:pos="3600"/>
+        </w:tabs>
+        <w:ind w:left="3600" w:hanging="360"/>
+      </w:pPr>
+      <w:rPr>
+        <w:rFonts w:ascii="Wingdings" w:hAnsi="Wingdings" w:hint="default"/>
+        <w:sz w:val="20"/>
+      </w:rPr>
+    </w:lvl>
+    <w:lvl w:ilvl="5" w:tentative="1">
+      <w:start w:val="1"/>
+      <w:numFmt w:val="bullet"/>
+      <w:lvlText w:val=""/>
+      <w:lvlJc w:val="left"/>
+      <w:pPr>
+        <w:tabs>
+          <w:tab w:val="num" w:pos="4320"/>
+        </w:tabs>
+        <w:ind w:left="4320" w:hanging="360"/>
+      </w:pPr>
+      <w:rPr>
+        <w:rFonts w:ascii="Wingdings" w:hAnsi="Wingdings" w:hint="default"/>
+        <w:sz w:val="20"/>
+      </w:rPr>
+    </w:lvl>
+    <w:lvl w:ilvl="6" w:tentative="1">
+      <w:start w:val="1"/>
+      <w:numFmt w:val="bullet"/>
+      <w:lvlText w:val=""/>
+      <w:lvlJc w:val="left"/>
+      <w:pPr>
+        <w:tabs>
+          <w:tab w:val="num" w:pos="5040"/>
+        </w:tabs>
+        <w:ind w:left="5040" w:hanging="360"/>
+      </w:pPr>
+      <w:rPr>
+        <w:rFonts w:ascii="Wingdings" w:hAnsi="Wingdings" w:hint="default"/>
+        <w:sz w:val="20"/>
+      </w:rPr>
+    </w:lvl>
+    <w:lvl w:ilvl="7" w:tentative="1">
+      <w:start w:val="1"/>
+      <w:numFmt w:val="bullet"/>
+      <w:lvlText w:val=""/>
+      <w:lvlJc w:val="left"/>
+      <w:pPr>
+        <w:tabs>
+          <w:tab w:val="num" w:pos="5760"/>
+        </w:tabs>
+        <w:ind w:left="5760" w:hanging="360"/>
+      </w:pPr>
+      <w:rPr>
+        <w:rFonts w:ascii="Wingdings" w:hAnsi="Wingdings" w:hint="default"/>
+        <w:sz w:val="20"/>
+      </w:rPr>
+    </w:lvl>
+    <w:lvl w:ilvl="8" w:tentative="1">
+      <w:start w:val="1"/>
+      <w:numFmt w:val="bullet"/>
+      <w:lvlText w:val=""/>
+      <w:lvlJc w:val="left"/>
+      <w:pPr>
+        <w:tabs>
+          <w:tab w:val="num" w:pos="6480"/>
+        </w:tabs>
+        <w:ind w:left="6480" w:hanging="360"/>
+      </w:pPr>
+      <w:rPr>
+        <w:rFonts w:ascii="Wingdings" w:hAnsi="Wingdings" w:hint="default"/>
+        <w:sz w:val="20"/>
+      </w:rPr>
+    </w:lvl>
+  </w:abstractNum>
+  <w:abstractNum w:abstractNumId="21" w15:restartNumberingAfterBreak="0">
     <w:nsid w:val="4138359C"/>
     <w:multiLevelType w:val="multilevel"/>
     <w:tmpl w:val="5D90ED66"/>
@@ -8534,7 +10277,7 @@
       </w:rPr>
     </w:lvl>
   </w:abstractNum>
-  <w:abstractNum w:abstractNumId="19" w15:restartNumberingAfterBreak="0">
+  <w:abstractNum w:abstractNumId="22" w15:restartNumberingAfterBreak="0">
     <w:nsid w:val="430B4554"/>
     <w:multiLevelType w:val="multilevel"/>
     <w:tmpl w:val="5D90ED66"/>
@@ -8683,7 +10426,7 @@
       </w:rPr>
     </w:lvl>
   </w:abstractNum>
-  <w:abstractNum w:abstractNumId="20" w15:restartNumberingAfterBreak="0">
+  <w:abstractNum w:abstractNumId="23" w15:restartNumberingAfterBreak="0">
     <w:nsid w:val="44B6456A"/>
     <w:multiLevelType w:val="multilevel"/>
     <w:tmpl w:val="6F601E5A"/>
@@ -8805,7 +10548,7 @@
       </w:rPr>
     </w:lvl>
   </w:abstractNum>
-  <w:abstractNum w:abstractNumId="21" w15:restartNumberingAfterBreak="0">
+  <w:abstractNum w:abstractNumId="24" w15:restartNumberingAfterBreak="0">
     <w:nsid w:val="45EC2E84"/>
     <w:multiLevelType w:val="multilevel"/>
     <w:tmpl w:val="5D90ED66"/>
@@ -8950,7 +10693,7 @@
       </w:rPr>
     </w:lvl>
   </w:abstractNum>
-  <w:abstractNum w:abstractNumId="22" w15:restartNumberingAfterBreak="0">
+  <w:abstractNum w:abstractNumId="25" w15:restartNumberingAfterBreak="0">
     <w:nsid w:val="4B786FDB"/>
     <w:multiLevelType w:val="multilevel"/>
     <w:tmpl w:val="5D90ED66"/>
@@ -9099,7 +10842,7 @@
       </w:rPr>
     </w:lvl>
   </w:abstractNum>
-  <w:abstractNum w:abstractNumId="23" w15:restartNumberingAfterBreak="0">
+  <w:abstractNum w:abstractNumId="26" w15:restartNumberingAfterBreak="0">
     <w:nsid w:val="4D144330"/>
     <w:multiLevelType w:val="hybridMultilevel"/>
     <w:tmpl w:val="94A87720"/>
@@ -9212,7 +10955,7 @@
       </w:rPr>
     </w:lvl>
   </w:abstractNum>
-  <w:abstractNum w:abstractNumId="24" w15:restartNumberingAfterBreak="0">
+  <w:abstractNum w:abstractNumId="27" w15:restartNumberingAfterBreak="0">
     <w:nsid w:val="4D272750"/>
     <w:multiLevelType w:val="multilevel"/>
     <w:tmpl w:val="AF887380"/>
@@ -9361,7 +11104,7 @@
       </w:rPr>
     </w:lvl>
   </w:abstractNum>
-  <w:abstractNum w:abstractNumId="25" w15:restartNumberingAfterBreak="0">
+  <w:abstractNum w:abstractNumId="28" w15:restartNumberingAfterBreak="0">
     <w:nsid w:val="4E705A51"/>
     <w:multiLevelType w:val="multilevel"/>
     <w:tmpl w:val="28C21932"/>
@@ -9510,7 +11253,7 @@
       </w:rPr>
     </w:lvl>
   </w:abstractNum>
-  <w:abstractNum w:abstractNumId="26" w15:restartNumberingAfterBreak="0">
+  <w:abstractNum w:abstractNumId="29" w15:restartNumberingAfterBreak="0">
     <w:nsid w:val="4E710BDD"/>
     <w:multiLevelType w:val="multilevel"/>
     <w:tmpl w:val="5D90ED66"/>
@@ -9659,7 +11402,7 @@
       </w:rPr>
     </w:lvl>
   </w:abstractNum>
-  <w:abstractNum w:abstractNumId="27" w15:restartNumberingAfterBreak="0">
+  <w:abstractNum w:abstractNumId="30" w15:restartNumberingAfterBreak="0">
     <w:nsid w:val="5419116A"/>
     <w:multiLevelType w:val="multilevel"/>
     <w:tmpl w:val="9866F8F4"/>
@@ -9808,7 +11551,7 @@
       </w:rPr>
     </w:lvl>
   </w:abstractNum>
-  <w:abstractNum w:abstractNumId="28" w15:restartNumberingAfterBreak="0">
+  <w:abstractNum w:abstractNumId="31" w15:restartNumberingAfterBreak="0">
     <w:nsid w:val="56AF4074"/>
     <w:multiLevelType w:val="multilevel"/>
     <w:tmpl w:val="EBD01B80"/>
@@ -9921,7 +11664,7 @@
       </w:pPr>
     </w:lvl>
   </w:abstractNum>
-  <w:abstractNum w:abstractNumId="29" w15:restartNumberingAfterBreak="0">
+  <w:abstractNum w:abstractNumId="32" w15:restartNumberingAfterBreak="0">
     <w:nsid w:val="58E33386"/>
     <w:multiLevelType w:val="hybridMultilevel"/>
     <w:tmpl w:val="02FE137A"/>
@@ -10008,7 +11751,7 @@
       </w:pPr>
     </w:lvl>
   </w:abstractNum>
-  <w:abstractNum w:abstractNumId="30" w15:restartNumberingAfterBreak="0">
+  <w:abstractNum w:abstractNumId="33" w15:restartNumberingAfterBreak="0">
     <w:nsid w:val="5D747A19"/>
     <w:multiLevelType w:val="multilevel"/>
     <w:tmpl w:val="EDFC5CFC"/>
@@ -10157,7 +11900,7 @@
       </w:rPr>
     </w:lvl>
   </w:abstractNum>
-  <w:abstractNum w:abstractNumId="31" w15:restartNumberingAfterBreak="0">
+  <w:abstractNum w:abstractNumId="34" w15:restartNumberingAfterBreak="0">
     <w:nsid w:val="5E5935E7"/>
     <w:multiLevelType w:val="multilevel"/>
     <w:tmpl w:val="5316DAA6"/>
@@ -10306,7 +12049,7 @@
       </w:rPr>
     </w:lvl>
   </w:abstractNum>
-  <w:abstractNum w:abstractNumId="32" w15:restartNumberingAfterBreak="0">
+  <w:abstractNum w:abstractNumId="35" w15:restartNumberingAfterBreak="0">
     <w:nsid w:val="635037AD"/>
     <w:multiLevelType w:val="multilevel"/>
     <w:tmpl w:val="52227B0C"/>
@@ -10419,7 +12162,7 @@
       </w:pPr>
     </w:lvl>
   </w:abstractNum>
-  <w:abstractNum w:abstractNumId="33" w15:restartNumberingAfterBreak="0">
+  <w:abstractNum w:abstractNumId="36" w15:restartNumberingAfterBreak="0">
     <w:nsid w:val="639A5DF4"/>
     <w:multiLevelType w:val="hybridMultilevel"/>
     <w:tmpl w:val="21065FFA"/>
@@ -10510,7 +12253,7 @@
       </w:pPr>
     </w:lvl>
   </w:abstractNum>
-  <w:abstractNum w:abstractNumId="34" w15:restartNumberingAfterBreak="0">
+  <w:abstractNum w:abstractNumId="37" w15:restartNumberingAfterBreak="0">
     <w:nsid w:val="66464B08"/>
     <w:multiLevelType w:val="multilevel"/>
     <w:tmpl w:val="5DBC576E"/>
@@ -10659,7 +12402,7 @@
       </w:rPr>
     </w:lvl>
   </w:abstractNum>
-  <w:abstractNum w:abstractNumId="35" w15:restartNumberingAfterBreak="0">
+  <w:abstractNum w:abstractNumId="38" w15:restartNumberingAfterBreak="0">
     <w:nsid w:val="68170869"/>
     <w:multiLevelType w:val="multilevel"/>
     <w:tmpl w:val="BC56DA36"/>
@@ -10808,7 +12551,7 @@
       </w:rPr>
     </w:lvl>
   </w:abstractNum>
-  <w:abstractNum w:abstractNumId="36" w15:restartNumberingAfterBreak="0">
+  <w:abstractNum w:abstractNumId="39" w15:restartNumberingAfterBreak="0">
     <w:nsid w:val="68E31A4D"/>
     <w:multiLevelType w:val="multilevel"/>
     <w:tmpl w:val="563A7540"/>
@@ -10957,7 +12700,7 @@
       </w:rPr>
     </w:lvl>
   </w:abstractNum>
-  <w:abstractNum w:abstractNumId="37" w15:restartNumberingAfterBreak="0">
+  <w:abstractNum w:abstractNumId="40" w15:restartNumberingAfterBreak="0">
     <w:nsid w:val="6BCA020E"/>
     <w:multiLevelType w:val="multilevel"/>
     <w:tmpl w:val="18967494"/>
@@ -11070,7 +12813,7 @@
       </w:pPr>
     </w:lvl>
   </w:abstractNum>
-  <w:abstractNum w:abstractNumId="38" w15:restartNumberingAfterBreak="0">
+  <w:abstractNum w:abstractNumId="41" w15:restartNumberingAfterBreak="0">
     <w:nsid w:val="6D9E0A3B"/>
     <w:multiLevelType w:val="multilevel"/>
     <w:tmpl w:val="5D90ED66"/>
@@ -11219,7 +12962,7 @@
       </w:rPr>
     </w:lvl>
   </w:abstractNum>
-  <w:abstractNum w:abstractNumId="39" w15:restartNumberingAfterBreak="0">
+  <w:abstractNum w:abstractNumId="42" w15:restartNumberingAfterBreak="0">
     <w:nsid w:val="71790612"/>
     <w:multiLevelType w:val="multilevel"/>
     <w:tmpl w:val="5D90ED66"/>
@@ -11368,7 +13111,156 @@
       </w:rPr>
     </w:lvl>
   </w:abstractNum>
-  <w:abstractNum w:abstractNumId="40" w15:restartNumberingAfterBreak="0">
+  <w:abstractNum w:abstractNumId="43" w15:restartNumberingAfterBreak="0">
+    <w:nsid w:val="71FC29BA"/>
+    <w:multiLevelType w:val="multilevel"/>
+    <w:tmpl w:val="E05CC246"/>
+    <w:lvl w:ilvl="0">
+      <w:start w:val="1"/>
+      <w:numFmt w:val="bullet"/>
+      <w:lvlText w:val=""/>
+      <w:lvlJc w:val="left"/>
+      <w:pPr>
+        <w:tabs>
+          <w:tab w:val="num" w:pos="720"/>
+        </w:tabs>
+        <w:ind w:left="720" w:hanging="360"/>
+      </w:pPr>
+      <w:rPr>
+        <w:rFonts w:ascii="Symbol" w:hAnsi="Symbol" w:hint="default"/>
+        <w:sz w:val="20"/>
+      </w:rPr>
+    </w:lvl>
+    <w:lvl w:ilvl="1" w:tentative="1">
+      <w:start w:val="1"/>
+      <w:numFmt w:val="bullet"/>
+      <w:lvlText w:val="o"/>
+      <w:lvlJc w:val="left"/>
+      <w:pPr>
+        <w:tabs>
+          <w:tab w:val="num" w:pos="1440"/>
+        </w:tabs>
+        <w:ind w:left="1440" w:hanging="360"/>
+      </w:pPr>
+      <w:rPr>
+        <w:rFonts w:ascii="Courier New" w:hAnsi="Courier New" w:hint="default"/>
+        <w:sz w:val="20"/>
+      </w:rPr>
+    </w:lvl>
+    <w:lvl w:ilvl="2" w:tentative="1">
+      <w:start w:val="1"/>
+      <w:numFmt w:val="bullet"/>
+      <w:lvlText w:val=""/>
+      <w:lvlJc w:val="left"/>
+      <w:pPr>
+        <w:tabs>
+          <w:tab w:val="num" w:pos="2160"/>
+        </w:tabs>
+        <w:ind w:left="2160" w:hanging="360"/>
+      </w:pPr>
+      <w:rPr>
+        <w:rFonts w:ascii="Wingdings" w:hAnsi="Wingdings" w:hint="default"/>
+        <w:sz w:val="20"/>
+      </w:rPr>
+    </w:lvl>
+    <w:lvl w:ilvl="3" w:tentative="1">
+      <w:start w:val="1"/>
+      <w:numFmt w:val="bullet"/>
+      <w:lvlText w:val=""/>
+      <w:lvlJc w:val="left"/>
+      <w:pPr>
+        <w:tabs>
+          <w:tab w:val="num" w:pos="2880"/>
+        </w:tabs>
+        <w:ind w:left="2880" w:hanging="360"/>
+      </w:pPr>
+      <w:rPr>
+        <w:rFonts w:ascii="Wingdings" w:hAnsi="Wingdings" w:hint="default"/>
+        <w:sz w:val="20"/>
+      </w:rPr>
+    </w:lvl>
+    <w:lvl w:ilvl="4" w:tentative="1">
+      <w:start w:val="1"/>
+      <w:numFmt w:val="bullet"/>
+      <w:lvlText w:val=""/>
+      <w:lvlJc w:val="left"/>
+      <w:pPr>
+        <w:tabs>
+          <w:tab w:val="num" w:pos="3600"/>
+        </w:tabs>
+        <w:ind w:left="3600" w:hanging="360"/>
+      </w:pPr>
+      <w:rPr>
+        <w:rFonts w:ascii="Wingdings" w:hAnsi="Wingdings" w:hint="default"/>
+        <w:sz w:val="20"/>
+      </w:rPr>
+    </w:lvl>
+    <w:lvl w:ilvl="5" w:tentative="1">
+      <w:start w:val="1"/>
+      <w:numFmt w:val="bullet"/>
+      <w:lvlText w:val=""/>
+      <w:lvlJc w:val="left"/>
+      <w:pPr>
+        <w:tabs>
+          <w:tab w:val="num" w:pos="4320"/>
+        </w:tabs>
+        <w:ind w:left="4320" w:hanging="360"/>
+      </w:pPr>
+      <w:rPr>
+        <w:rFonts w:ascii="Wingdings" w:hAnsi="Wingdings" w:hint="default"/>
+        <w:sz w:val="20"/>
+      </w:rPr>
+    </w:lvl>
+    <w:lvl w:ilvl="6" w:tentative="1">
+      <w:start w:val="1"/>
+      <w:numFmt w:val="bullet"/>
+      <w:lvlText w:val=""/>
+      <w:lvlJc w:val="left"/>
+      <w:pPr>
+        <w:tabs>
+          <w:tab w:val="num" w:pos="5040"/>
+        </w:tabs>
+        <w:ind w:left="5040" w:hanging="360"/>
+      </w:pPr>
+      <w:rPr>
+        <w:rFonts w:ascii="Wingdings" w:hAnsi="Wingdings" w:hint="default"/>
+        <w:sz w:val="20"/>
+      </w:rPr>
+    </w:lvl>
+    <w:lvl w:ilvl="7" w:tentative="1">
+      <w:start w:val="1"/>
+      <w:numFmt w:val="bullet"/>
+      <w:lvlText w:val=""/>
+      <w:lvlJc w:val="left"/>
+      <w:pPr>
+        <w:tabs>
+          <w:tab w:val="num" w:pos="5760"/>
+        </w:tabs>
+        <w:ind w:left="5760" w:hanging="360"/>
+      </w:pPr>
+      <w:rPr>
+        <w:rFonts w:ascii="Wingdings" w:hAnsi="Wingdings" w:hint="default"/>
+        <w:sz w:val="20"/>
+      </w:rPr>
+    </w:lvl>
+    <w:lvl w:ilvl="8" w:tentative="1">
+      <w:start w:val="1"/>
+      <w:numFmt w:val="bullet"/>
+      <w:lvlText w:val=""/>
+      <w:lvlJc w:val="left"/>
+      <w:pPr>
+        <w:tabs>
+          <w:tab w:val="num" w:pos="6480"/>
+        </w:tabs>
+        <w:ind w:left="6480" w:hanging="360"/>
+      </w:pPr>
+      <w:rPr>
+        <w:rFonts w:ascii="Wingdings" w:hAnsi="Wingdings" w:hint="default"/>
+        <w:sz w:val="20"/>
+      </w:rPr>
+    </w:lvl>
+  </w:abstractNum>
+  <w:abstractNum w:abstractNumId="44" w15:restartNumberingAfterBreak="0">
     <w:nsid w:val="725F7D10"/>
     <w:multiLevelType w:val="multilevel"/>
     <w:tmpl w:val="4DC2687E"/>
@@ -11517,7 +13409,7 @@
       </w:rPr>
     </w:lvl>
   </w:abstractNum>
-  <w:abstractNum w:abstractNumId="41" w15:restartNumberingAfterBreak="0">
+  <w:abstractNum w:abstractNumId="45" w15:restartNumberingAfterBreak="0">
     <w:nsid w:val="728F18E1"/>
     <w:multiLevelType w:val="multilevel"/>
     <w:tmpl w:val="5D90ED66"/>
@@ -11666,7 +13558,7 @@
       </w:rPr>
     </w:lvl>
   </w:abstractNum>
-  <w:abstractNum w:abstractNumId="42" w15:restartNumberingAfterBreak="0">
+  <w:abstractNum w:abstractNumId="46" w15:restartNumberingAfterBreak="0">
     <w:nsid w:val="741F2969"/>
     <w:multiLevelType w:val="multilevel"/>
     <w:tmpl w:val="BB60D2C6"/>
@@ -11779,7 +13671,7 @@
       </w:pPr>
     </w:lvl>
   </w:abstractNum>
-  <w:abstractNum w:abstractNumId="43" w15:restartNumberingAfterBreak="0">
+  <w:abstractNum w:abstractNumId="47" w15:restartNumberingAfterBreak="0">
     <w:nsid w:val="75F872BF"/>
     <w:multiLevelType w:val="multilevel"/>
     <w:tmpl w:val="A9DAC448"/>
@@ -11892,7 +13784,7 @@
       </w:pPr>
     </w:lvl>
   </w:abstractNum>
-  <w:abstractNum w:abstractNumId="44" w15:restartNumberingAfterBreak="0">
+  <w:abstractNum w:abstractNumId="48" w15:restartNumberingAfterBreak="0">
     <w:nsid w:val="7CF64957"/>
     <w:multiLevelType w:val="multilevel"/>
     <w:tmpl w:val="98C42A7C"/>
@@ -12005,7 +13897,7 @@
       </w:pPr>
     </w:lvl>
   </w:abstractNum>
-  <w:abstractNum w:abstractNumId="45" w15:restartNumberingAfterBreak="0">
+  <w:abstractNum w:abstractNumId="49" w15:restartNumberingAfterBreak="0">
     <w:nsid w:val="7D933871"/>
     <w:multiLevelType w:val="multilevel"/>
     <w:tmpl w:val="1DC45C78"/>
@@ -12155,142 +14047,154 @@
     </w:lvl>
   </w:abstractNum>
   <w:num w:numId="1">
+    <w:abstractNumId w:val="32"/>
+  </w:num>
+  <w:num w:numId="2">
+    <w:abstractNumId w:val="23"/>
+  </w:num>
+  <w:num w:numId="3">
+    <w:abstractNumId w:val="36"/>
+  </w:num>
+  <w:num w:numId="4">
+    <w:abstractNumId w:val="26"/>
+  </w:num>
+  <w:num w:numId="5">
+    <w:abstractNumId w:val="21"/>
+  </w:num>
+  <w:num w:numId="6">
     <w:abstractNumId w:val="29"/>
   </w:num>
-  <w:num w:numId="2">
-    <w:abstractNumId w:val="20"/>
+  <w:num w:numId="7">
+    <w:abstractNumId w:val="22"/>
   </w:num>
-  <w:num w:numId="3">
-    <w:abstractNumId w:val="33"/>
+  <w:num w:numId="8">
+    <w:abstractNumId w:val="41"/>
   </w:num>
-  <w:num w:numId="4">
-    <w:abstractNumId w:val="23"/>
+  <w:num w:numId="9">
+    <w:abstractNumId w:val="16"/>
   </w:num>
-  <w:num w:numId="5">
+  <w:num w:numId="10">
+    <w:abstractNumId w:val="6"/>
+  </w:num>
+  <w:num w:numId="11">
+    <w:abstractNumId w:val="12"/>
+  </w:num>
+  <w:num w:numId="12">
     <w:abstractNumId w:val="18"/>
   </w:num>
-  <w:num w:numId="6">
-    <w:abstractNumId w:val="26"/>
+  <w:num w:numId="13">
+    <w:abstractNumId w:val="45"/>
   </w:num>
-  <w:num w:numId="7">
-    <w:abstractNumId w:val="19"/>
+  <w:num w:numId="14">
+    <w:abstractNumId w:val="5"/>
   </w:num>
-  <w:num w:numId="8">
-    <w:abstractNumId w:val="38"/>
+  <w:num w:numId="15">
+    <w:abstractNumId w:val="9"/>
   </w:num>
-  <w:num w:numId="9">
+  <w:num w:numId="16">
+    <w:abstractNumId w:val="7"/>
+  </w:num>
+  <w:num w:numId="17">
+    <w:abstractNumId w:val="24"/>
+  </w:num>
+  <w:num w:numId="18">
+    <w:abstractNumId w:val="25"/>
+  </w:num>
+  <w:num w:numId="19">
+    <w:abstractNumId w:val="42"/>
+  </w:num>
+  <w:num w:numId="20">
+    <w:abstractNumId w:val="2"/>
+  </w:num>
+  <w:num w:numId="21">
+    <w:abstractNumId w:val="46"/>
+  </w:num>
+  <w:num w:numId="22">
+    <w:abstractNumId w:val="31"/>
+  </w:num>
+  <w:num w:numId="23">
+    <w:abstractNumId w:val="35"/>
+  </w:num>
+  <w:num w:numId="24">
+    <w:abstractNumId w:val="48"/>
+  </w:num>
+  <w:num w:numId="25">
+    <w:abstractNumId w:val="47"/>
+  </w:num>
+  <w:num w:numId="26">
+    <w:abstractNumId w:val="17"/>
+  </w:num>
+  <w:num w:numId="27">
+    <w:abstractNumId w:val="40"/>
+  </w:num>
+  <w:num w:numId="28">
+    <w:abstractNumId w:val="15"/>
+  </w:num>
+  <w:num w:numId="29">
+    <w:abstractNumId w:val="13"/>
+  </w:num>
+  <w:num w:numId="30">
     <w:abstractNumId w:val="14"/>
   </w:num>
-  <w:num w:numId="10">
-    <w:abstractNumId w:val="5"/>
+  <w:num w:numId="31">
+    <w:abstractNumId w:val="3"/>
   </w:num>
-  <w:num w:numId="11">
-    <w:abstractNumId w:val="10"/>
-  </w:num>
-  <w:num w:numId="12">
-    <w:abstractNumId w:val="16"/>
-  </w:num>
-  <w:num w:numId="13">
-    <w:abstractNumId w:val="41"/>
-  </w:num>
-  <w:num w:numId="14">
+  <w:num w:numId="32">
     <w:abstractNumId w:val="4"/>
   </w:num>
-  <w:num w:numId="15">
-    <w:abstractNumId w:val="7"/>
-  </w:num>
-  <w:num w:numId="16">
-    <w:abstractNumId w:val="6"/>
-  </w:num>
-  <w:num w:numId="17">
-    <w:abstractNumId w:val="21"/>
-  </w:num>
-  <w:num w:numId="18">
-    <w:abstractNumId w:val="22"/>
-  </w:num>
-  <w:num w:numId="19">
-    <w:abstractNumId w:val="39"/>
-  </w:num>
-  <w:num w:numId="20">
-    <w:abstractNumId w:val="1"/>
-  </w:num>
-  <w:num w:numId="21">
-    <w:abstractNumId w:val="42"/>
-  </w:num>
-  <w:num w:numId="22">
-    <w:abstractNumId w:val="28"/>
-  </w:num>
-  <w:num w:numId="23">
-    <w:abstractNumId w:val="32"/>
-  </w:num>
-  <w:num w:numId="24">
-    <w:abstractNumId w:val="44"/>
-  </w:num>
-  <w:num w:numId="25">
-    <w:abstractNumId w:val="43"/>
-  </w:num>
-  <w:num w:numId="26">
-    <w:abstractNumId w:val="15"/>
-  </w:num>
-  <w:num w:numId="27">
-    <w:abstractNumId w:val="37"/>
-  </w:num>
-  <w:num w:numId="28">
-    <w:abstractNumId w:val="13"/>
-  </w:num>
-  <w:num w:numId="29">
-    <w:abstractNumId w:val="11"/>
-  </w:num>
-  <w:num w:numId="30">
-    <w:abstractNumId w:val="12"/>
-  </w:num>
-  <w:num w:numId="31">
-    <w:abstractNumId w:val="2"/>
-  </w:num>
-  <w:num w:numId="32">
-    <w:abstractNumId w:val="3"/>
-  </w:num>
   <w:num w:numId="33">
-    <w:abstractNumId w:val="45"/>
+    <w:abstractNumId w:val="49"/>
   </w:num>
   <w:num w:numId="34">
-    <w:abstractNumId w:val="31"/>
+    <w:abstractNumId w:val="34"/>
   </w:num>
   <w:num w:numId="35">
-    <w:abstractNumId w:val="25"/>
+    <w:abstractNumId w:val="28"/>
   </w:num>
   <w:num w:numId="36">
     <w:abstractNumId w:val="0"/>
   </w:num>
   <w:num w:numId="37">
+    <w:abstractNumId w:val="30"/>
+  </w:num>
+  <w:num w:numId="38">
+    <w:abstractNumId w:val="11"/>
+  </w:num>
+  <w:num w:numId="39">
+    <w:abstractNumId w:val="10"/>
+  </w:num>
+  <w:num w:numId="40">
+    <w:abstractNumId w:val="38"/>
+  </w:num>
+  <w:num w:numId="41">
+    <w:abstractNumId w:val="44"/>
+  </w:num>
+  <w:num w:numId="42">
+    <w:abstractNumId w:val="39"/>
+  </w:num>
+  <w:num w:numId="43">
+    <w:abstractNumId w:val="19"/>
+  </w:num>
+  <w:num w:numId="44">
+    <w:abstractNumId w:val="33"/>
+  </w:num>
+  <w:num w:numId="45">
+    <w:abstractNumId w:val="37"/>
+  </w:num>
+  <w:num w:numId="46">
     <w:abstractNumId w:val="27"/>
   </w:num>
-  <w:num w:numId="38">
-    <w:abstractNumId w:val="9"/>
-  </w:num>
-  <w:num w:numId="39">
+  <w:num w:numId="47">
     <w:abstractNumId w:val="8"/>
   </w:num>
-  <w:num w:numId="40">
-    <w:abstractNumId w:val="35"/>
+  <w:num w:numId="48">
+    <w:abstractNumId w:val="20"/>
   </w:num>
-  <w:num w:numId="41">
-    <w:abstractNumId w:val="40"/>
+  <w:num w:numId="49">
+    <w:abstractNumId w:val="1"/>
   </w:num>
-  <w:num w:numId="42">
-    <w:abstractNumId w:val="36"/>
-  </w:num>
-  <w:num w:numId="43">
-    <w:abstractNumId w:val="17"/>
-  </w:num>
-  <w:num w:numId="44">
-    <w:abstractNumId w:val="30"/>
-  </w:num>
-  <w:num w:numId="45">
-    <w:abstractNumId w:val="34"/>
-  </w:num>
-  <w:num w:numId="46">
-    <w:abstractNumId w:val="24"/>
+  <w:num w:numId="50">
+    <w:abstractNumId w:val="43"/>
   </w:num>
   <w:numIdMacAtCleanup w:val="20"/>
 </w:numbering>
@@ -13500,7 +15404,7 @@
 </file>
 
 <file path=customXml/itemProps1.xml><?xml version="1.0" encoding="utf-8"?>
-<ds:datastoreItem xmlns:ds="http://schemas.openxmlformats.org/officeDocument/2006/customXml" ds:itemID="{D8184466-8FA6-47AE-A77C-17AC3A3A9BD6}">
+<ds:datastoreItem xmlns:ds="http://schemas.openxmlformats.org/officeDocument/2006/customXml" ds:itemID="{797442BB-42B7-4C1F-89D9-8D333EC833F9}">
   <ds:schemaRefs>
     <ds:schemaRef ds:uri="http://schemas.openxmlformats.org/officeDocument/2006/bibliography"/>
   </ds:schemaRefs>

</xml_diff>